<commit_message>
prep for rk3 for BD
</commit_message>
<xml_diff>
--- a/Операционные системы/Семинар 7.docx
+++ b/Операционные системы/Семинар 7.docx
@@ -5,28 +5,53 @@
     <w:p>
       <w:pPr>
         <w:pStyle w:val="1"/>
-      </w:pPr>
-      <w:r>
-        <w:t xml:space="preserve">Семинар </w:t>
-      </w:r>
-      <w:r>
+        <w:rPr>
+          <w:lang w:val="en-US"/>
+        </w:rPr>
+      </w:pPr>
+      <w:r>
+        <w:t>Семинар</w:t>
+      </w:r>
+      <w:r>
+        <w:rPr>
+          <w:lang w:val="en-US"/>
+        </w:rPr>
+        <w:t xml:space="preserve"> </w:t>
+      </w:r>
+      <w:r>
+        <w:rPr>
+          <w:lang w:val="en-US"/>
+        </w:rPr>
         <w:t>7</w:t>
       </w:r>
-      <w:bookmarkStart w:id="0" w:name="_GoBack"/>
-      <w:bookmarkEnd w:id="0"/>
-      <w:r>
+      <w:r>
+        <w:rPr>
+          <w:lang w:val="en-US"/>
+        </w:rPr>
         <w:t xml:space="preserve"> (</w:t>
       </w:r>
       <w:r>
+        <w:rPr>
+          <w:lang w:val="en-US"/>
+        </w:rPr>
         <w:t>29</w:t>
       </w:r>
       <w:r>
+        <w:rPr>
+          <w:lang w:val="en-US"/>
+        </w:rPr>
         <w:t>.</w:t>
       </w:r>
       <w:r>
+        <w:rPr>
+          <w:lang w:val="en-US"/>
+        </w:rPr>
         <w:t>11</w:t>
       </w:r>
       <w:r>
+        <w:rPr>
+          <w:lang w:val="en-US"/>
+        </w:rPr>
         <w:t>.2021)</w:t>
       </w:r>
     </w:p>
@@ -72,8 +97,21 @@
           <w:szCs w:val="20"/>
           <w:lang w:val="en-US" w:eastAsia="ru-RU"/>
         </w:rPr>
-        <w:t xml:space="preserve"> shmat</w:t>
-      </w:r>
+        <w:t xml:space="preserve"> </w:t>
+      </w:r>
+      <w:proofErr w:type="spellStart"/>
+      <w:proofErr w:type="gramStart"/>
+      <w:r>
+        <w:rPr>
+          <w:rFonts w:ascii="Courier New" w:eastAsia="Times New Roman" w:hAnsi="Courier New" w:cs="Courier New"/>
+          <w:color w:val="000000"/>
+          <w:sz w:val="20"/>
+          <w:szCs w:val="20"/>
+          <w:lang w:val="en-US" w:eastAsia="ru-RU"/>
+        </w:rPr>
+        <w:t>shmat</w:t>
+      </w:r>
+      <w:proofErr w:type="spellEnd"/>
       <w:r>
         <w:rPr>
           <w:rFonts w:ascii="Courier New" w:eastAsia="Times New Roman" w:hAnsi="Courier New" w:cs="Courier New"/>
@@ -86,6 +124,7 @@
         </w:rPr>
         <w:t>(</w:t>
       </w:r>
+      <w:proofErr w:type="gramEnd"/>
       <w:r>
         <w:rPr>
           <w:rFonts w:ascii="Courier New" w:eastAsia="Times New Roman" w:hAnsi="Courier New" w:cs="Courier New"/>
@@ -104,8 +143,20 @@
           <w:szCs w:val="20"/>
           <w:lang w:val="en-US" w:eastAsia="ru-RU"/>
         </w:rPr>
-        <w:t xml:space="preserve"> shmid</w:t>
-      </w:r>
+        <w:t xml:space="preserve"> </w:t>
+      </w:r>
+      <w:proofErr w:type="spellStart"/>
+      <w:r>
+        <w:rPr>
+          <w:rFonts w:ascii="Courier New" w:eastAsia="Times New Roman" w:hAnsi="Courier New" w:cs="Courier New"/>
+          <w:color w:val="000000"/>
+          <w:sz w:val="20"/>
+          <w:szCs w:val="20"/>
+          <w:lang w:val="en-US" w:eastAsia="ru-RU"/>
+        </w:rPr>
+        <w:t>shmid</w:t>
+      </w:r>
+      <w:proofErr w:type="spellEnd"/>
       <w:r>
         <w:rPr>
           <w:rFonts w:ascii="Courier New" w:eastAsia="Times New Roman" w:hAnsi="Courier New" w:cs="Courier New"/>
@@ -163,6 +214,7 @@
         </w:rPr>
         <w:t>*</w:t>
       </w:r>
+      <w:proofErr w:type="spellStart"/>
       <w:r>
         <w:rPr>
           <w:rFonts w:ascii="Courier New" w:eastAsia="Times New Roman" w:hAnsi="Courier New" w:cs="Courier New"/>
@@ -174,6 +226,7 @@
         </w:rPr>
         <w:t>shmaddr</w:t>
       </w:r>
+      <w:proofErr w:type="spellEnd"/>
       <w:r>
         <w:rPr>
           <w:rFonts w:ascii="Courier New" w:eastAsia="Times New Roman" w:hAnsi="Courier New" w:cs="Courier New"/>
@@ -214,8 +267,20 @@
           <w:szCs w:val="20"/>
           <w:lang w:val="en-US" w:eastAsia="ru-RU"/>
         </w:rPr>
-        <w:t xml:space="preserve"> shmflg</w:t>
-      </w:r>
+        <w:t xml:space="preserve"> </w:t>
+      </w:r>
+      <w:proofErr w:type="spellStart"/>
+      <w:r>
+        <w:rPr>
+          <w:rFonts w:ascii="Courier New" w:eastAsia="Times New Roman" w:hAnsi="Courier New" w:cs="Courier New"/>
+          <w:color w:val="000000"/>
+          <w:sz w:val="20"/>
+          <w:szCs w:val="20"/>
+          <w:lang w:val="en-US" w:eastAsia="ru-RU"/>
+        </w:rPr>
+        <w:t>shmflg</w:t>
+      </w:r>
+      <w:proofErr w:type="spellEnd"/>
       <w:r>
         <w:rPr>
           <w:rFonts w:ascii="Courier New" w:eastAsia="Times New Roman" w:hAnsi="Courier New" w:cs="Courier New"/>
@@ -297,6 +362,7 @@
         </w:rPr>
         <w:t>*</w:t>
       </w:r>
+      <w:proofErr w:type="spellStart"/>
       <w:r>
         <w:rPr>
           <w:rFonts w:ascii="Courier New" w:eastAsia="Times New Roman" w:hAnsi="Courier New" w:cs="Courier New"/>
@@ -308,6 +374,7 @@
         </w:rPr>
         <w:t>shmaddr</w:t>
       </w:r>
+      <w:proofErr w:type="spellEnd"/>
       <w:r>
         <w:rPr>
           <w:rFonts w:ascii="Courier New" w:eastAsia="Times New Roman" w:hAnsi="Courier New" w:cs="Courier New"/>
@@ -639,24 +706,28 @@
         </w:rPr>
         <w:t xml:space="preserve">Очереди сообщений. (В </w:t>
       </w:r>
+      <w:proofErr w:type="spellStart"/>
       <w:r>
         <w:rPr>
           <w:lang w:val="en-US" w:eastAsia="ru-RU"/>
         </w:rPr>
         <w:t>unix</w:t>
       </w:r>
-      <w:r>
-        <w:rPr>
-          <w:lang w:eastAsia="ru-RU"/>
-        </w:rPr>
-        <w:t xml:space="preserve"> </w:t>
-      </w:r>
+      <w:proofErr w:type="spellEnd"/>
+      <w:r>
+        <w:rPr>
+          <w:lang w:eastAsia="ru-RU"/>
+        </w:rPr>
+        <w:t xml:space="preserve"> </w:t>
+      </w:r>
+      <w:proofErr w:type="spellStart"/>
       <w:r>
         <w:rPr>
           <w:lang w:val="en-US" w:eastAsia="ru-RU"/>
         </w:rPr>
         <w:t>bsd</w:t>
       </w:r>
+      <w:proofErr w:type="spellEnd"/>
       <w:r>
         <w:rPr>
           <w:lang w:eastAsia="ru-RU"/>
@@ -694,12 +765,14 @@
         </w:rPr>
         <w:t xml:space="preserve">это </w:t>
       </w:r>
+      <w:proofErr w:type="spellStart"/>
       <w:r>
         <w:rPr>
           <w:lang w:val="en-US" w:eastAsia="ru-RU"/>
         </w:rPr>
         <w:t>linux</w:t>
       </w:r>
+      <w:proofErr w:type="spellEnd"/>
       <w:r>
         <w:rPr>
           <w:lang w:eastAsia="ru-RU"/>
@@ -723,7 +796,21 @@
         <w:rPr>
           <w:lang w:eastAsia="ru-RU"/>
         </w:rPr>
-        <w:t>Выделяются файлы отображаемые в память (</w:t>
+        <w:t xml:space="preserve">Выделяются </w:t>
+      </w:r>
+      <w:proofErr w:type="gramStart"/>
+      <w:r>
+        <w:rPr>
+          <w:lang w:eastAsia="ru-RU"/>
+        </w:rPr>
+        <w:t>файлы</w:t>
+      </w:r>
+      <w:proofErr w:type="gramEnd"/>
+      <w:r>
+        <w:rPr>
+          <w:lang w:eastAsia="ru-RU"/>
+        </w:rPr>
+        <w:t xml:space="preserve"> отображаемые в память (</w:t>
       </w:r>
       <w:r>
         <w:rPr>
@@ -787,11 +874,19 @@
         </w:rPr>
         <w:t xml:space="preserve">Для 5ой ЛР: </w:t>
       </w:r>
-      <w:r>
-        <w:rPr>
-          <w:lang w:eastAsia="ru-RU"/>
-        </w:rPr>
-        <w:t xml:space="preserve">Симафоры </w:t>
+      <w:proofErr w:type="spellStart"/>
+      <w:r>
+        <w:rPr>
+          <w:lang w:eastAsia="ru-RU"/>
+        </w:rPr>
+        <w:t>Симафоры</w:t>
+      </w:r>
+      <w:proofErr w:type="spellEnd"/>
+      <w:r>
+        <w:rPr>
+          <w:lang w:eastAsia="ru-RU"/>
+        </w:rPr>
+        <w:t xml:space="preserve"> </w:t>
       </w:r>
       <w:r>
         <w:rPr>
@@ -848,12 +943,14 @@
         </w:rPr>
         <w:t xml:space="preserve">&gt; </w:t>
       </w:r>
+      <w:proofErr w:type="spellStart"/>
       <w:r>
         <w:rPr>
           <w:lang w:val="en-US" w:eastAsia="ru-RU"/>
         </w:rPr>
         <w:t>mutix</w:t>
       </w:r>
+      <w:proofErr w:type="spellEnd"/>
       <w:r>
         <w:rPr>
           <w:lang w:eastAsia="ru-RU"/>
@@ -1032,12 +1129,14 @@
         </w:rPr>
         <w:t xml:space="preserve"> </w:t>
       </w:r>
+      <w:proofErr w:type="spellStart"/>
       <w:r>
         <w:rPr>
           <w:lang w:val="en-US" w:eastAsia="ru-RU"/>
         </w:rPr>
         <w:t>semid</w:t>
       </w:r>
+      <w:proofErr w:type="spellEnd"/>
       <w:r>
         <w:rPr>
           <w:lang w:eastAsia="ru-RU"/>
@@ -1068,12 +1167,14 @@
         </w:rPr>
         <w:t>/</w:t>
       </w:r>
+      <w:proofErr w:type="spellStart"/>
       <w:r>
         <w:rPr>
           <w:lang w:val="en-US" w:eastAsia="ru-RU"/>
         </w:rPr>
         <w:t>sem</w:t>
       </w:r>
+      <w:proofErr w:type="spellEnd"/>
       <w:r>
         <w:rPr>
           <w:lang w:eastAsia="ru-RU"/>
@@ -1144,7 +1245,21 @@
         <w:rPr>
           <w:lang w:eastAsia="ru-RU"/>
         </w:rPr>
-        <w:t>все идентефикаторы целые числа</w:t>
+        <w:t xml:space="preserve">все </w:t>
+      </w:r>
+      <w:proofErr w:type="spellStart"/>
+      <w:r>
+        <w:rPr>
+          <w:lang w:eastAsia="ru-RU"/>
+        </w:rPr>
+        <w:t>идентефикаторы</w:t>
+      </w:r>
+      <w:proofErr w:type="spellEnd"/>
+      <w:r>
+        <w:rPr>
+          <w:lang w:eastAsia="ru-RU"/>
+        </w:rPr>
+        <w:t xml:space="preserve"> целые числа</w:t>
       </w:r>
       <w:r>
         <w:rPr>
@@ -1174,7 +1289,21 @@
         <w:rPr>
           <w:lang w:eastAsia="ru-RU"/>
         </w:rPr>
-        <w:t>присваивается процессом который создал набор. Другие процессы, по этому имени, могут ?открыть…? и получить дескриптор для доступа к набору.</w:t>
+        <w:t xml:space="preserve">присваивается процессом который создал набор. Другие процессы, по этому имени, </w:t>
+      </w:r>
+      <w:proofErr w:type="gramStart"/>
+      <w:r>
+        <w:rPr>
+          <w:lang w:eastAsia="ru-RU"/>
+        </w:rPr>
+        <w:t>могут ?открыть</w:t>
+      </w:r>
+      <w:proofErr w:type="gramEnd"/>
+      <w:r>
+        <w:rPr>
+          <w:lang w:eastAsia="ru-RU"/>
+        </w:rPr>
+        <w:t>…? и получить дескриптор для доступа к набору.</w:t>
       </w:r>
       <w:r>
         <w:rPr>
@@ -1375,6 +1504,7 @@
         </w:rPr>
         <w:t>_</w:t>
       </w:r>
+      <w:proofErr w:type="gramStart"/>
       <w:r>
         <w:rPr>
           <w:lang w:val="en-US" w:eastAsia="ru-RU"/>
@@ -1391,7 +1521,14 @@
         <w:rPr>
           <w:lang w:eastAsia="ru-RU"/>
         </w:rPr>
-        <w:t>?процесс может изменять его и …?</w:t>
+        <w:t>?процесс</w:t>
+      </w:r>
+      <w:proofErr w:type="gramEnd"/>
+      <w:r>
+        <w:rPr>
+          <w:lang w:eastAsia="ru-RU"/>
+        </w:rPr>
+        <w:t xml:space="preserve"> может изменять его и …?</w:t>
       </w:r>
     </w:p>
     <w:p>
@@ -1656,6 +1793,7 @@
         </w:rPr>
         <w:br/>
       </w:r>
+      <w:proofErr w:type="spellStart"/>
       <w:r>
         <w:rPr>
           <w:lang w:val="en-US" w:eastAsia="ru-RU"/>
@@ -1668,6 +1806,7 @@
         </w:rPr>
         <w:t>emget</w:t>
       </w:r>
+      <w:proofErr w:type="spellEnd"/>
       <w:r>
         <w:rPr>
           <w:lang w:eastAsia="ru-RU"/>
@@ -1686,6 +1825,7 @@
         </w:rPr>
         <w:t>?</w:t>
       </w:r>
+      <w:proofErr w:type="spellStart"/>
       <w:r>
         <w:rPr>
           <w:lang w:val="en-US" w:eastAsia="ru-RU"/>
@@ -1704,6 +1844,7 @@
         </w:rPr>
         <w:t>ctl</w:t>
       </w:r>
+      <w:proofErr w:type="spellEnd"/>
       <w:r>
         <w:rPr>
           <w:lang w:eastAsia="ru-RU"/>
@@ -1716,6 +1857,8 @@
         </w:rPr>
         <w:br/>
       </w:r>
+      <w:proofErr w:type="spellStart"/>
+      <w:proofErr w:type="gramStart"/>
       <w:r>
         <w:rPr>
           <w:lang w:val="en-US" w:eastAsia="ru-RU"/>
@@ -1728,11 +1871,19 @@
         </w:rPr>
         <w:t>emop</w:t>
       </w:r>
-      <w:r>
-        <w:rPr>
-          <w:lang w:eastAsia="ru-RU"/>
-        </w:rPr>
-        <w:t>();</w:t>
+      <w:proofErr w:type="spellEnd"/>
+      <w:r>
+        <w:rPr>
+          <w:lang w:eastAsia="ru-RU"/>
+        </w:rPr>
+        <w:t>(</w:t>
+      </w:r>
+      <w:proofErr w:type="gramEnd"/>
+      <w:r>
+        <w:rPr>
+          <w:lang w:eastAsia="ru-RU"/>
+        </w:rPr>
+        <w:t>);</w:t>
       </w:r>
     </w:p>
     <w:p>
@@ -1778,8 +1929,21 @@
           <w:szCs w:val="20"/>
           <w:lang w:val="en-US" w:eastAsia="ru-RU"/>
         </w:rPr>
-        <w:t xml:space="preserve"> shmat</w:t>
-      </w:r>
+        <w:t xml:space="preserve"> </w:t>
+      </w:r>
+      <w:proofErr w:type="spellStart"/>
+      <w:proofErr w:type="gramStart"/>
+      <w:r>
+        <w:rPr>
+          <w:rFonts w:ascii="Courier New" w:eastAsia="Times New Roman" w:hAnsi="Courier New" w:cs="Courier New"/>
+          <w:color w:val="000000"/>
+          <w:sz w:val="20"/>
+          <w:szCs w:val="20"/>
+          <w:lang w:val="en-US" w:eastAsia="ru-RU"/>
+        </w:rPr>
+        <w:t>shmat</w:t>
+      </w:r>
+      <w:proofErr w:type="spellEnd"/>
       <w:r>
         <w:rPr>
           <w:rFonts w:ascii="Courier New" w:eastAsia="Times New Roman" w:hAnsi="Courier New" w:cs="Courier New"/>
@@ -1792,6 +1956,7 @@
         </w:rPr>
         <w:t>(</w:t>
       </w:r>
+      <w:proofErr w:type="gramEnd"/>
       <w:r>
         <w:rPr>
           <w:rFonts w:ascii="Courier New" w:eastAsia="Times New Roman" w:hAnsi="Courier New" w:cs="Courier New"/>
@@ -1810,8 +1975,20 @@
           <w:szCs w:val="20"/>
           <w:lang w:val="en-US" w:eastAsia="ru-RU"/>
         </w:rPr>
-        <w:t xml:space="preserve"> shmid</w:t>
-      </w:r>
+        <w:t xml:space="preserve"> </w:t>
+      </w:r>
+      <w:proofErr w:type="spellStart"/>
+      <w:r>
+        <w:rPr>
+          <w:rFonts w:ascii="Courier New" w:eastAsia="Times New Roman" w:hAnsi="Courier New" w:cs="Courier New"/>
+          <w:color w:val="000000"/>
+          <w:sz w:val="20"/>
+          <w:szCs w:val="20"/>
+          <w:lang w:val="en-US" w:eastAsia="ru-RU"/>
+        </w:rPr>
+        <w:t>shmid</w:t>
+      </w:r>
+      <w:proofErr w:type="spellEnd"/>
       <w:r>
         <w:rPr>
           <w:rFonts w:ascii="Courier New" w:eastAsia="Times New Roman" w:hAnsi="Courier New" w:cs="Courier New"/>
@@ -1866,6 +2043,7 @@
         </w:rPr>
         <w:t>*</w:t>
       </w:r>
+      <w:proofErr w:type="spellStart"/>
       <w:r>
         <w:rPr>
           <w:rFonts w:ascii="Courier New" w:eastAsia="Times New Roman" w:hAnsi="Courier New" w:cs="Courier New"/>
@@ -1876,6 +2054,7 @@
         </w:rPr>
         <w:t>shmaddr</w:t>
       </w:r>
+      <w:proofErr w:type="spellEnd"/>
       <w:r>
         <w:rPr>
           <w:rFonts w:ascii="Courier New" w:eastAsia="Times New Roman" w:hAnsi="Courier New" w:cs="Courier New"/>
@@ -1916,8 +2095,20 @@
           <w:szCs w:val="20"/>
           <w:lang w:val="en-US" w:eastAsia="ru-RU"/>
         </w:rPr>
-        <w:t xml:space="preserve"> shmflg</w:t>
-      </w:r>
+        <w:t xml:space="preserve"> </w:t>
+      </w:r>
+      <w:proofErr w:type="spellStart"/>
+      <w:r>
+        <w:rPr>
+          <w:rFonts w:ascii="Courier New" w:eastAsia="Times New Roman" w:hAnsi="Courier New" w:cs="Courier New"/>
+          <w:color w:val="000000"/>
+          <w:sz w:val="20"/>
+          <w:szCs w:val="20"/>
+          <w:lang w:val="en-US" w:eastAsia="ru-RU"/>
+        </w:rPr>
+        <w:t>shmflg</w:t>
+      </w:r>
+      <w:proofErr w:type="spellEnd"/>
       <w:r>
         <w:rPr>
           <w:rFonts w:ascii="Courier New" w:eastAsia="Times New Roman" w:hAnsi="Courier New" w:cs="Courier New"/>
@@ -1976,8 +2167,21 @@
           <w:szCs w:val="20"/>
           <w:lang w:val="en-US" w:eastAsia="ru-RU"/>
         </w:rPr>
-        <w:t xml:space="preserve"> semget</w:t>
-      </w:r>
+        <w:t xml:space="preserve"> </w:t>
+      </w:r>
+      <w:proofErr w:type="spellStart"/>
+      <w:proofErr w:type="gramStart"/>
+      <w:r>
+        <w:rPr>
+          <w:rFonts w:ascii="Courier New" w:eastAsia="Times New Roman" w:hAnsi="Courier New" w:cs="Courier New"/>
+          <w:color w:val="000000"/>
+          <w:sz w:val="20"/>
+          <w:szCs w:val="20"/>
+          <w:lang w:val="en-US" w:eastAsia="ru-RU"/>
+        </w:rPr>
+        <w:t>semget</w:t>
+      </w:r>
+      <w:proofErr w:type="spellEnd"/>
       <w:r>
         <w:rPr>
           <w:rFonts w:ascii="Courier New" w:eastAsia="Times New Roman" w:hAnsi="Courier New" w:cs="Courier New"/>
@@ -1990,15 +2194,28 @@
         </w:rPr>
         <w:t>(</w:t>
       </w:r>
-      <w:r>
-        <w:rPr>
-          <w:rFonts w:ascii="Courier New" w:eastAsia="Times New Roman" w:hAnsi="Courier New" w:cs="Courier New"/>
-          <w:color w:val="000000"/>
-          <w:sz w:val="20"/>
-          <w:szCs w:val="20"/>
-          <w:lang w:val="en-US" w:eastAsia="ru-RU"/>
-        </w:rPr>
-        <w:t>key_t key</w:t>
+      <w:proofErr w:type="spellStart"/>
+      <w:proofErr w:type="gramEnd"/>
+      <w:r>
+        <w:rPr>
+          <w:rFonts w:ascii="Courier New" w:eastAsia="Times New Roman" w:hAnsi="Courier New" w:cs="Courier New"/>
+          <w:color w:val="000000"/>
+          <w:sz w:val="20"/>
+          <w:szCs w:val="20"/>
+          <w:lang w:val="en-US" w:eastAsia="ru-RU"/>
+        </w:rPr>
+        <w:t>key_t</w:t>
+      </w:r>
+      <w:proofErr w:type="spellEnd"/>
+      <w:r>
+        <w:rPr>
+          <w:rFonts w:ascii="Courier New" w:eastAsia="Times New Roman" w:hAnsi="Courier New" w:cs="Courier New"/>
+          <w:color w:val="000000"/>
+          <w:sz w:val="20"/>
+          <w:szCs w:val="20"/>
+          <w:lang w:val="en-US" w:eastAsia="ru-RU"/>
+        </w:rPr>
+        <w:t xml:space="preserve"> key</w:t>
       </w:r>
       <w:r>
         <w:rPr>
@@ -2040,8 +2257,20 @@
           <w:szCs w:val="20"/>
           <w:lang w:val="en-US" w:eastAsia="ru-RU"/>
         </w:rPr>
-        <w:t xml:space="preserve"> num_sem</w:t>
-      </w:r>
+        <w:t xml:space="preserve"> </w:t>
+      </w:r>
+      <w:proofErr w:type="spellStart"/>
+      <w:r>
+        <w:rPr>
+          <w:rFonts w:ascii="Courier New" w:eastAsia="Times New Roman" w:hAnsi="Courier New" w:cs="Courier New"/>
+          <w:color w:val="000000"/>
+          <w:sz w:val="20"/>
+          <w:szCs w:val="20"/>
+          <w:lang w:val="en-US" w:eastAsia="ru-RU"/>
+        </w:rPr>
+        <w:t>num_sem</w:t>
+      </w:r>
+      <w:proofErr w:type="spellEnd"/>
       <w:r>
         <w:rPr>
           <w:rFonts w:ascii="Courier New" w:eastAsia="Times New Roman" w:hAnsi="Courier New" w:cs="Courier New"/>
@@ -2082,8 +2311,20 @@
           <w:szCs w:val="20"/>
           <w:lang w:val="en-US" w:eastAsia="ru-RU"/>
         </w:rPr>
-        <w:t xml:space="preserve"> flg</w:t>
-      </w:r>
+        <w:t xml:space="preserve"> </w:t>
+      </w:r>
+      <w:proofErr w:type="spellStart"/>
+      <w:r>
+        <w:rPr>
+          <w:rFonts w:ascii="Courier New" w:eastAsia="Times New Roman" w:hAnsi="Courier New" w:cs="Courier New"/>
+          <w:color w:val="000000"/>
+          <w:sz w:val="20"/>
+          <w:szCs w:val="20"/>
+          <w:lang w:val="en-US" w:eastAsia="ru-RU"/>
+        </w:rPr>
+        <w:t>flg</w:t>
+      </w:r>
+      <w:proofErr w:type="spellEnd"/>
       <w:r>
         <w:rPr>
           <w:rFonts w:ascii="Courier New" w:eastAsia="Times New Roman" w:hAnsi="Courier New" w:cs="Courier New"/>
@@ -2116,6 +2357,7 @@
         </w:rPr>
         <w:t>//</w:t>
       </w:r>
+      <w:proofErr w:type="spellStart"/>
       <w:r>
         <w:rPr>
           <w:rFonts w:ascii="Courier New" w:eastAsia="Times New Roman" w:hAnsi="Courier New" w:cs="Courier New"/>
@@ -2126,6 +2368,7 @@
         </w:rPr>
         <w:t>верн</w:t>
       </w:r>
+      <w:proofErr w:type="spellEnd"/>
       <w:r>
         <w:rPr>
           <w:rFonts w:ascii="Courier New" w:eastAsia="Times New Roman" w:hAnsi="Courier New" w:cs="Courier New"/>
@@ -2202,7 +2445,29 @@
           <w:szCs w:val="20"/>
           <w:lang w:val="en-US" w:eastAsia="ru-RU"/>
         </w:rPr>
-        <w:t xml:space="preserve">//sem control - </w:t>
+        <w:t>//</w:t>
+      </w:r>
+      <w:proofErr w:type="spellStart"/>
+      <w:r>
+        <w:rPr>
+          <w:rFonts w:ascii="Courier New" w:eastAsia="Times New Roman" w:hAnsi="Courier New" w:cs="Courier New"/>
+          <w:color w:val="008000"/>
+          <w:sz w:val="20"/>
+          <w:szCs w:val="20"/>
+          <w:lang w:val="en-US" w:eastAsia="ru-RU"/>
+        </w:rPr>
+        <w:t>sem</w:t>
+      </w:r>
+      <w:proofErr w:type="spellEnd"/>
+      <w:r>
+        <w:rPr>
+          <w:rFonts w:ascii="Courier New" w:eastAsia="Times New Roman" w:hAnsi="Courier New" w:cs="Courier New"/>
+          <w:color w:val="008000"/>
+          <w:sz w:val="20"/>
+          <w:szCs w:val="20"/>
+          <w:lang w:val="en-US" w:eastAsia="ru-RU"/>
+        </w:rPr>
+        <w:t xml:space="preserve"> control - </w:t>
       </w:r>
       <w:r>
         <w:rPr>
@@ -2246,8 +2511,21 @@
           <w:szCs w:val="20"/>
           <w:lang w:val="en-US" w:eastAsia="ru-RU"/>
         </w:rPr>
-        <w:t xml:space="preserve"> semgctl</w:t>
-      </w:r>
+        <w:t xml:space="preserve"> </w:t>
+      </w:r>
+      <w:proofErr w:type="spellStart"/>
+      <w:proofErr w:type="gramStart"/>
+      <w:r>
+        <w:rPr>
+          <w:rFonts w:ascii="Courier New" w:eastAsia="Times New Roman" w:hAnsi="Courier New" w:cs="Courier New"/>
+          <w:color w:val="000000"/>
+          <w:sz w:val="20"/>
+          <w:szCs w:val="20"/>
+          <w:lang w:val="en-US" w:eastAsia="ru-RU"/>
+        </w:rPr>
+        <w:t>semgctl</w:t>
+      </w:r>
+      <w:proofErr w:type="spellEnd"/>
       <w:r>
         <w:rPr>
           <w:rFonts w:ascii="Courier New" w:eastAsia="Times New Roman" w:hAnsi="Courier New" w:cs="Courier New"/>
@@ -2260,6 +2538,7 @@
         </w:rPr>
         <w:t>(</w:t>
       </w:r>
+      <w:proofErr w:type="gramEnd"/>
       <w:r>
         <w:rPr>
           <w:rFonts w:ascii="Courier New" w:eastAsia="Times New Roman" w:hAnsi="Courier New" w:cs="Courier New"/>
@@ -2278,8 +2557,20 @@
           <w:szCs w:val="20"/>
           <w:lang w:val="en-US" w:eastAsia="ru-RU"/>
         </w:rPr>
-        <w:t xml:space="preserve"> semfd</w:t>
-      </w:r>
+        <w:t xml:space="preserve"> </w:t>
+      </w:r>
+      <w:proofErr w:type="spellStart"/>
+      <w:r>
+        <w:rPr>
+          <w:rFonts w:ascii="Courier New" w:eastAsia="Times New Roman" w:hAnsi="Courier New" w:cs="Courier New"/>
+          <w:color w:val="000000"/>
+          <w:sz w:val="20"/>
+          <w:szCs w:val="20"/>
+          <w:lang w:val="en-US" w:eastAsia="ru-RU"/>
+        </w:rPr>
+        <w:t>semfd</w:t>
+      </w:r>
+      <w:proofErr w:type="spellEnd"/>
       <w:r>
         <w:rPr>
           <w:rFonts w:ascii="Courier New" w:eastAsia="Times New Roman" w:hAnsi="Courier New" w:cs="Courier New"/>
@@ -2362,8 +2653,20 @@
           <w:szCs w:val="20"/>
           <w:lang w:val="en-US" w:eastAsia="ru-RU"/>
         </w:rPr>
-        <w:t xml:space="preserve"> cmd</w:t>
-      </w:r>
+        <w:t xml:space="preserve"> </w:t>
+      </w:r>
+      <w:proofErr w:type="spellStart"/>
+      <w:r>
+        <w:rPr>
+          <w:rFonts w:ascii="Courier New" w:eastAsia="Times New Roman" w:hAnsi="Courier New" w:cs="Courier New"/>
+          <w:color w:val="000000"/>
+          <w:sz w:val="20"/>
+          <w:szCs w:val="20"/>
+          <w:lang w:val="en-US" w:eastAsia="ru-RU"/>
+        </w:rPr>
+        <w:t>cmd</w:t>
+      </w:r>
+      <w:proofErr w:type="spellEnd"/>
       <w:r>
         <w:rPr>
           <w:rFonts w:ascii="Courier New" w:eastAsia="Times New Roman" w:hAnsi="Courier New" w:cs="Courier New"/>
@@ -2404,8 +2707,42 @@
           <w:szCs w:val="20"/>
           <w:lang w:val="en-US" w:eastAsia="ru-RU"/>
         </w:rPr>
-        <w:t xml:space="preserve"> semun arg</w:t>
-      </w:r>
+        <w:t xml:space="preserve"> </w:t>
+      </w:r>
+      <w:proofErr w:type="spellStart"/>
+      <w:r>
+        <w:rPr>
+          <w:rFonts w:ascii="Courier New" w:eastAsia="Times New Roman" w:hAnsi="Courier New" w:cs="Courier New"/>
+          <w:color w:val="000000"/>
+          <w:sz w:val="20"/>
+          <w:szCs w:val="20"/>
+          <w:lang w:val="en-US" w:eastAsia="ru-RU"/>
+        </w:rPr>
+        <w:t>semun</w:t>
+      </w:r>
+      <w:proofErr w:type="spellEnd"/>
+      <w:r>
+        <w:rPr>
+          <w:rFonts w:ascii="Courier New" w:eastAsia="Times New Roman" w:hAnsi="Courier New" w:cs="Courier New"/>
+          <w:color w:val="000000"/>
+          <w:sz w:val="20"/>
+          <w:szCs w:val="20"/>
+          <w:lang w:val="en-US" w:eastAsia="ru-RU"/>
+        </w:rPr>
+        <w:t xml:space="preserve"> </w:t>
+      </w:r>
+      <w:proofErr w:type="spellStart"/>
+      <w:r>
+        <w:rPr>
+          <w:rFonts w:ascii="Courier New" w:eastAsia="Times New Roman" w:hAnsi="Courier New" w:cs="Courier New"/>
+          <w:color w:val="000000"/>
+          <w:sz w:val="20"/>
+          <w:szCs w:val="20"/>
+          <w:lang w:val="en-US" w:eastAsia="ru-RU"/>
+        </w:rPr>
+        <w:t>arg</w:t>
+      </w:r>
+      <w:proofErr w:type="spellEnd"/>
       <w:r>
         <w:rPr>
           <w:rFonts w:ascii="Courier New" w:eastAsia="Times New Roman" w:hAnsi="Courier New" w:cs="Courier New"/>
@@ -2436,7 +2773,29 @@
           <w:szCs w:val="20"/>
           <w:lang w:val="en-US" w:eastAsia="ru-RU"/>
         </w:rPr>
-        <w:t>//fd - file descriptor</w:t>
+        <w:t>//</w:t>
+      </w:r>
+      <w:proofErr w:type="spellStart"/>
+      <w:r>
+        <w:rPr>
+          <w:rFonts w:ascii="Courier New" w:eastAsia="Times New Roman" w:hAnsi="Courier New" w:cs="Courier New"/>
+          <w:color w:val="008000"/>
+          <w:sz w:val="20"/>
+          <w:szCs w:val="20"/>
+          <w:lang w:val="en-US" w:eastAsia="ru-RU"/>
+        </w:rPr>
+        <w:t>fd</w:t>
+      </w:r>
+      <w:proofErr w:type="spellEnd"/>
+      <w:r>
+        <w:rPr>
+          <w:rFonts w:ascii="Courier New" w:eastAsia="Times New Roman" w:hAnsi="Courier New" w:cs="Courier New"/>
+          <w:color w:val="008000"/>
+          <w:sz w:val="20"/>
+          <w:szCs w:val="20"/>
+          <w:lang w:val="en-US" w:eastAsia="ru-RU"/>
+        </w:rPr>
+        <w:t xml:space="preserve"> - file descriptor</w:t>
       </w:r>
     </w:p>
     <w:p>
@@ -2483,8 +2842,21 @@
           <w:szCs w:val="20"/>
           <w:lang w:val="en-US" w:eastAsia="ru-RU"/>
         </w:rPr>
-        <w:t xml:space="preserve"> semop</w:t>
-      </w:r>
+        <w:t xml:space="preserve"> </w:t>
+      </w:r>
+      <w:proofErr w:type="spellStart"/>
+      <w:proofErr w:type="gramStart"/>
+      <w:r>
+        <w:rPr>
+          <w:rFonts w:ascii="Courier New" w:eastAsia="Times New Roman" w:hAnsi="Courier New" w:cs="Courier New"/>
+          <w:color w:val="000000"/>
+          <w:sz w:val="20"/>
+          <w:szCs w:val="20"/>
+          <w:lang w:val="en-US" w:eastAsia="ru-RU"/>
+        </w:rPr>
+        <w:t>semop</w:t>
+      </w:r>
+      <w:proofErr w:type="spellEnd"/>
       <w:r>
         <w:rPr>
           <w:rFonts w:ascii="Courier New" w:eastAsia="Times New Roman" w:hAnsi="Courier New" w:cs="Courier New"/>
@@ -2497,6 +2869,7 @@
         </w:rPr>
         <w:t>(</w:t>
       </w:r>
+      <w:proofErr w:type="gramEnd"/>
       <w:r>
         <w:rPr>
           <w:rFonts w:ascii="Courier New" w:eastAsia="Times New Roman" w:hAnsi="Courier New" w:cs="Courier New"/>
@@ -2515,8 +2888,20 @@
           <w:szCs w:val="20"/>
           <w:lang w:val="en-US" w:eastAsia="ru-RU"/>
         </w:rPr>
-        <w:t xml:space="preserve"> semfd</w:t>
-      </w:r>
+        <w:t xml:space="preserve"> </w:t>
+      </w:r>
+      <w:proofErr w:type="spellStart"/>
+      <w:r>
+        <w:rPr>
+          <w:rFonts w:ascii="Courier New" w:eastAsia="Times New Roman" w:hAnsi="Courier New" w:cs="Courier New"/>
+          <w:color w:val="000000"/>
+          <w:sz w:val="20"/>
+          <w:szCs w:val="20"/>
+          <w:lang w:val="en-US" w:eastAsia="ru-RU"/>
+        </w:rPr>
+        <w:t>semfd</w:t>
+      </w:r>
+      <w:proofErr w:type="spellEnd"/>
       <w:r>
         <w:rPr>
           <w:rFonts w:ascii="Courier New" w:eastAsia="Times New Roman" w:hAnsi="Courier New" w:cs="Courier New"/>
@@ -2557,7 +2942,29 @@
           <w:szCs w:val="20"/>
           <w:lang w:val="en-US" w:eastAsia="ru-RU"/>
         </w:rPr>
-        <w:t xml:space="preserve"> semluf </w:t>
+        <w:t xml:space="preserve"> </w:t>
+      </w:r>
+      <w:proofErr w:type="spellStart"/>
+      <w:r>
+        <w:rPr>
+          <w:rFonts w:ascii="Courier New" w:eastAsia="Times New Roman" w:hAnsi="Courier New" w:cs="Courier New"/>
+          <w:color w:val="000000"/>
+          <w:sz w:val="20"/>
+          <w:szCs w:val="20"/>
+          <w:lang w:val="en-US" w:eastAsia="ru-RU"/>
+        </w:rPr>
+        <w:t>semluf</w:t>
+      </w:r>
+      <w:proofErr w:type="spellEnd"/>
+      <w:r>
+        <w:rPr>
+          <w:rFonts w:ascii="Courier New" w:eastAsia="Times New Roman" w:hAnsi="Courier New" w:cs="Courier New"/>
+          <w:color w:val="000000"/>
+          <w:sz w:val="20"/>
+          <w:szCs w:val="20"/>
+          <w:lang w:val="en-US" w:eastAsia="ru-RU"/>
+        </w:rPr>
+        <w:t xml:space="preserve"> </w:t>
       </w:r>
       <w:r>
         <w:rPr>
@@ -2571,6 +2978,7 @@
         </w:rPr>
         <w:t>*</w:t>
       </w:r>
+      <w:proofErr w:type="spellStart"/>
       <w:r>
         <w:rPr>
           <w:rFonts w:ascii="Courier New" w:eastAsia="Times New Roman" w:hAnsi="Courier New" w:cs="Courier New"/>
@@ -2581,6 +2989,7 @@
         </w:rPr>
         <w:t>opsptr</w:t>
       </w:r>
+      <w:proofErr w:type="spellEnd"/>
       <w:r>
         <w:rPr>
           <w:rFonts w:ascii="Courier New" w:eastAsia="Times New Roman" w:hAnsi="Courier New" w:cs="Courier New"/>
@@ -2621,8 +3030,20 @@
           <w:szCs w:val="20"/>
           <w:lang w:val="en-US" w:eastAsia="ru-RU"/>
         </w:rPr>
-        <w:t xml:space="preserve"> lim</w:t>
-      </w:r>
+        <w:t xml:space="preserve"> </w:t>
+      </w:r>
+      <w:proofErr w:type="spellStart"/>
+      <w:r>
+        <w:rPr>
+          <w:rFonts w:ascii="Courier New" w:eastAsia="Times New Roman" w:hAnsi="Courier New" w:cs="Courier New"/>
+          <w:color w:val="000000"/>
+          <w:sz w:val="20"/>
+          <w:szCs w:val="20"/>
+          <w:lang w:val="en-US" w:eastAsia="ru-RU"/>
+        </w:rPr>
+        <w:t>lim</w:t>
+      </w:r>
+      <w:proofErr w:type="spellEnd"/>
       <w:r>
         <w:rPr>
           <w:rFonts w:ascii="Courier New" w:eastAsia="Times New Roman" w:hAnsi="Courier New" w:cs="Courier New"/>
@@ -2700,8 +3121,20 @@
           <w:szCs w:val="20"/>
           <w:lang w:val="en-US" w:eastAsia="ru-RU"/>
         </w:rPr>
-        <w:t xml:space="preserve"> semluf</w:t>
-      </w:r>
+        <w:t xml:space="preserve"> </w:t>
+      </w:r>
+      <w:proofErr w:type="spellStart"/>
+      <w:r>
+        <w:rPr>
+          <w:rFonts w:ascii="Courier New" w:eastAsia="Times New Roman" w:hAnsi="Courier New" w:cs="Courier New"/>
+          <w:color w:val="000000"/>
+          <w:sz w:val="20"/>
+          <w:szCs w:val="20"/>
+          <w:lang w:val="en-US" w:eastAsia="ru-RU"/>
+        </w:rPr>
+        <w:t>semluf</w:t>
+      </w:r>
+      <w:proofErr w:type="spellEnd"/>
     </w:p>
     <w:p>
       <w:pPr>
@@ -2750,8 +3183,42 @@
           <w:szCs w:val="20"/>
           <w:lang w:val="en-US" w:eastAsia="ru-RU"/>
         </w:rPr>
-        <w:t xml:space="preserve">    nshort sem_num</w:t>
-      </w:r>
+        <w:t xml:space="preserve">    </w:t>
+      </w:r>
+      <w:proofErr w:type="spellStart"/>
+      <w:r>
+        <w:rPr>
+          <w:rFonts w:ascii="Courier New" w:eastAsia="Times New Roman" w:hAnsi="Courier New" w:cs="Courier New"/>
+          <w:color w:val="000000"/>
+          <w:sz w:val="20"/>
+          <w:szCs w:val="20"/>
+          <w:lang w:val="en-US" w:eastAsia="ru-RU"/>
+        </w:rPr>
+        <w:t>nshort</w:t>
+      </w:r>
+      <w:proofErr w:type="spellEnd"/>
+      <w:r>
+        <w:rPr>
+          <w:rFonts w:ascii="Courier New" w:eastAsia="Times New Roman" w:hAnsi="Courier New" w:cs="Courier New"/>
+          <w:color w:val="000000"/>
+          <w:sz w:val="20"/>
+          <w:szCs w:val="20"/>
+          <w:lang w:val="en-US" w:eastAsia="ru-RU"/>
+        </w:rPr>
+        <w:t xml:space="preserve"> </w:t>
+      </w:r>
+      <w:proofErr w:type="spellStart"/>
+      <w:r>
+        <w:rPr>
+          <w:rFonts w:ascii="Courier New" w:eastAsia="Times New Roman" w:hAnsi="Courier New" w:cs="Courier New"/>
+          <w:color w:val="000000"/>
+          <w:sz w:val="20"/>
+          <w:szCs w:val="20"/>
+          <w:lang w:val="en-US" w:eastAsia="ru-RU"/>
+        </w:rPr>
+        <w:t>sem_num</w:t>
+      </w:r>
+      <w:proofErr w:type="spellEnd"/>
       <w:r>
         <w:rPr>
           <w:rFonts w:ascii="Courier New" w:eastAsia="Times New Roman" w:hAnsi="Courier New" w:cs="Courier New"/>
@@ -2808,6 +3275,7 @@
         </w:rPr>
         <w:t xml:space="preserve">    </w:t>
       </w:r>
+      <w:proofErr w:type="spellStart"/>
       <w:r>
         <w:rPr>
           <w:rFonts w:ascii="Courier New" w:eastAsia="Times New Roman" w:hAnsi="Courier New" w:cs="Courier New"/>
@@ -2819,6 +3287,7 @@
         </w:rPr>
         <w:t>short</w:t>
       </w:r>
+      <w:proofErr w:type="spellEnd"/>
       <w:r>
         <w:rPr>
           <w:rFonts w:ascii="Courier New" w:eastAsia="Times New Roman" w:hAnsi="Courier New" w:cs="Courier New"/>
@@ -2828,8 +3297,21 @@
           <w:u w:val="single"/>
           <w:lang w:eastAsia="ru-RU"/>
         </w:rPr>
-        <w:t xml:space="preserve"> sem_op</w:t>
-      </w:r>
+        <w:t xml:space="preserve"> </w:t>
+      </w:r>
+      <w:proofErr w:type="spellStart"/>
+      <w:r>
+        <w:rPr>
+          <w:rFonts w:ascii="Courier New" w:eastAsia="Times New Roman" w:hAnsi="Courier New" w:cs="Courier New"/>
+          <w:color w:val="000000"/>
+          <w:sz w:val="20"/>
+          <w:szCs w:val="20"/>
+          <w:u w:val="single"/>
+          <w:lang w:eastAsia="ru-RU"/>
+        </w:rPr>
+        <w:t>sem_op</w:t>
+      </w:r>
+      <w:proofErr w:type="spellEnd"/>
       <w:r>
         <w:rPr>
           <w:rFonts w:ascii="Courier New" w:eastAsia="Times New Roman" w:hAnsi="Courier New" w:cs="Courier New"/>
@@ -2887,6 +3369,7 @@
         </w:rPr>
         <w:t xml:space="preserve">    </w:t>
       </w:r>
+      <w:proofErr w:type="spellStart"/>
       <w:r>
         <w:rPr>
           <w:rFonts w:ascii="Courier New" w:eastAsia="Times New Roman" w:hAnsi="Courier New" w:cs="Courier New"/>
@@ -2898,6 +3381,7 @@
         </w:rPr>
         <w:t>short</w:t>
       </w:r>
+      <w:proofErr w:type="spellEnd"/>
       <w:r>
         <w:rPr>
           <w:rFonts w:ascii="Courier New" w:eastAsia="Times New Roman" w:hAnsi="Courier New" w:cs="Courier New"/>
@@ -2907,19 +3391,44 @@
           <w:u w:val="single"/>
           <w:lang w:eastAsia="ru-RU"/>
         </w:rPr>
-        <w:t xml:space="preserve"> sem_fl</w:t>
-      </w:r>
-      <w:r>
-        <w:rPr>
-          <w:rFonts w:ascii="Courier New" w:eastAsia="Times New Roman" w:hAnsi="Courier New" w:cs="Courier New"/>
-          <w:b/>
-          <w:bCs/>
-          <w:color w:val="000080"/>
+        <w:t xml:space="preserve"> </w:t>
+      </w:r>
+      <w:proofErr w:type="spellStart"/>
+      <w:r>
+        <w:rPr>
+          <w:rFonts w:ascii="Courier New" w:eastAsia="Times New Roman" w:hAnsi="Courier New" w:cs="Courier New"/>
+          <w:color w:val="000000"/>
           <w:sz w:val="20"/>
           <w:szCs w:val="20"/>
           <w:u w:val="single"/>
           <w:lang w:eastAsia="ru-RU"/>
         </w:rPr>
+        <w:t>sem_</w:t>
+      </w:r>
+      <w:proofErr w:type="gramStart"/>
+      <w:r>
+        <w:rPr>
+          <w:rFonts w:ascii="Courier New" w:eastAsia="Times New Roman" w:hAnsi="Courier New" w:cs="Courier New"/>
+          <w:color w:val="000000"/>
+          <w:sz w:val="20"/>
+          <w:szCs w:val="20"/>
+          <w:u w:val="single"/>
+          <w:lang w:eastAsia="ru-RU"/>
+        </w:rPr>
+        <w:t>fl</w:t>
+      </w:r>
+      <w:proofErr w:type="spellEnd"/>
+      <w:r>
+        <w:rPr>
+          <w:rFonts w:ascii="Courier New" w:eastAsia="Times New Roman" w:hAnsi="Courier New" w:cs="Courier New"/>
+          <w:b/>
+          <w:bCs/>
+          <w:color w:val="000080"/>
+          <w:sz w:val="20"/>
+          <w:szCs w:val="20"/>
+          <w:u w:val="single"/>
+          <w:lang w:eastAsia="ru-RU"/>
+        </w:rPr>
         <w:t>;</w:t>
       </w:r>
       <w:r>
@@ -2940,7 +3449,18 @@
           <w:szCs w:val="20"/>
           <w:lang w:eastAsia="ru-RU"/>
         </w:rPr>
-        <w:t>//Флаги определённые на семафоре</w:t>
+        <w:t>/</w:t>
+      </w:r>
+      <w:proofErr w:type="gramEnd"/>
+      <w:r>
+        <w:rPr>
+          <w:rFonts w:ascii="Courier New" w:eastAsia="Times New Roman" w:hAnsi="Courier New" w:cs="Courier New"/>
+          <w:color w:val="008000"/>
+          <w:sz w:val="20"/>
+          <w:szCs w:val="20"/>
+          <w:lang w:eastAsia="ru-RU"/>
+        </w:rPr>
+        <w:t>/Флаги определённые на семафоре</w:t>
       </w:r>
     </w:p>
     <w:p>
@@ -3017,6 +3537,7 @@
           <w:lang w:eastAsia="ru-RU"/>
         </w:rPr>
       </w:pPr>
+      <w:proofErr w:type="spellStart"/>
       <w:r>
         <w:rPr>
           <w:lang w:val="en-US" w:eastAsia="ru-RU"/>
@@ -3027,7 +3548,14 @@
         <w:rPr>
           <w:lang w:val="en-US" w:eastAsia="ru-RU"/>
         </w:rPr>
-        <w:t xml:space="preserve">em_op &gt; 0 – </w:t>
+        <w:t>em_op</w:t>
+      </w:r>
+      <w:proofErr w:type="spellEnd"/>
+      <w:r>
+        <w:rPr>
+          <w:lang w:val="en-US" w:eastAsia="ru-RU"/>
+        </w:rPr>
+        <w:t xml:space="preserve"> &gt; 0 – </w:t>
       </w:r>
       <w:r>
         <w:rPr>
@@ -3035,6 +3563,8 @@
         </w:rPr>
         <w:t>освобождение семафора</w:t>
       </w:r>
+      <w:bookmarkStart w:id="0" w:name="_GoBack"/>
+      <w:bookmarkEnd w:id="0"/>
     </w:p>
     <w:p>
       <w:pPr>
@@ -3047,6 +3577,7 @@
           <w:lang w:eastAsia="ru-RU"/>
         </w:rPr>
       </w:pPr>
+      <w:proofErr w:type="spellStart"/>
       <w:r>
         <w:rPr>
           <w:lang w:val="en-US" w:eastAsia="ru-RU"/>
@@ -3059,6 +3590,7 @@
         </w:rPr>
         <w:t>em</w:t>
       </w:r>
+      <w:proofErr w:type="spellEnd"/>
       <w:r>
         <w:rPr>
           <w:lang w:eastAsia="ru-RU"/>
@@ -3113,6 +3645,7 @@
           <w:lang w:eastAsia="ru-RU"/>
         </w:rPr>
       </w:pPr>
+      <w:proofErr w:type="spellStart"/>
       <w:r>
         <w:rPr>
           <w:lang w:val="en-US" w:eastAsia="ru-RU"/>
@@ -3125,6 +3658,7 @@
         </w:rPr>
         <w:t>em</w:t>
       </w:r>
+      <w:proofErr w:type="spellEnd"/>
       <w:r>
         <w:rPr>
           <w:lang w:eastAsia="ru-RU"/>
@@ -3256,7 +3790,21 @@
         <w:rPr>
           <w:lang w:eastAsia="ru-RU"/>
         </w:rPr>
-        <w:t xml:space="preserve"> В случае если, захвативший семафор процесс завершился аварийно или получил сигнал </w:t>
+        <w:t xml:space="preserve"> В случае если, захвативший семафор процесс завершился </w:t>
+      </w:r>
+      <w:proofErr w:type="spellStart"/>
+      <w:r>
+        <w:rPr>
+          <w:lang w:eastAsia="ru-RU"/>
+        </w:rPr>
+        <w:t>аварийно</w:t>
+      </w:r>
+      <w:proofErr w:type="spellEnd"/>
+      <w:r>
+        <w:rPr>
+          <w:lang w:eastAsia="ru-RU"/>
+        </w:rPr>
+        <w:t xml:space="preserve"> или получил сигнал </w:t>
       </w:r>
       <w:r>
         <w:rPr>
@@ -3274,7 +3822,21 @@
         <w:rPr>
           <w:lang w:eastAsia="ru-RU"/>
         </w:rPr>
-        <w:t xml:space="preserve">В силу того что сигнал </w:t>
+        <w:t xml:space="preserve">В силу </w:t>
+      </w:r>
+      <w:proofErr w:type="gramStart"/>
+      <w:r>
+        <w:rPr>
+          <w:lang w:eastAsia="ru-RU"/>
+        </w:rPr>
+        <w:t>того</w:t>
+      </w:r>
+      <w:proofErr w:type="gramEnd"/>
+      <w:r>
+        <w:rPr>
+          <w:lang w:eastAsia="ru-RU"/>
+        </w:rPr>
+        <w:t xml:space="preserve"> что сигнал </w:t>
       </w:r>
       <w:r>
         <w:rPr>
@@ -3342,17 +3904,27 @@
         </w:rPr>
         <w:t xml:space="preserve">этот флаг указывает ядру, что необходимо отслеживать изменения значений семафора в результате вызова </w:t>
       </w:r>
+      <w:proofErr w:type="spellStart"/>
+      <w:proofErr w:type="gramStart"/>
       <w:r>
         <w:rPr>
           <w:lang w:val="en-US" w:eastAsia="ru-RU"/>
         </w:rPr>
         <w:t>semop</w:t>
       </w:r>
-      <w:r>
-        <w:rPr>
-          <w:lang w:eastAsia="ru-RU"/>
-        </w:rPr>
-        <w:t>()</w:t>
+      <w:proofErr w:type="spellEnd"/>
+      <w:r>
+        <w:rPr>
+          <w:lang w:eastAsia="ru-RU"/>
+        </w:rPr>
+        <w:t>(</w:t>
+      </w:r>
+      <w:proofErr w:type="gramEnd"/>
+      <w:r>
+        <w:rPr>
+          <w:lang w:eastAsia="ru-RU"/>
+        </w:rPr>
+        <w:t>)</w:t>
       </w:r>
       <w:r>
         <w:rPr>
@@ -3408,7 +3980,29 @@
           <w:szCs w:val="20"/>
           <w:lang w:val="en-US" w:eastAsia="ru-RU"/>
         </w:rPr>
-        <w:t>#include &lt;sys/types.h&gt;</w:t>
+        <w:t>#include &lt;sys/</w:t>
+      </w:r>
+      <w:proofErr w:type="spellStart"/>
+      <w:r>
+        <w:rPr>
+          <w:rFonts w:ascii="Courier New" w:eastAsia="Times New Roman" w:hAnsi="Courier New" w:cs="Courier New"/>
+          <w:color w:val="804000"/>
+          <w:sz w:val="20"/>
+          <w:szCs w:val="20"/>
+          <w:lang w:val="en-US" w:eastAsia="ru-RU"/>
+        </w:rPr>
+        <w:t>types.h</w:t>
+      </w:r>
+      <w:proofErr w:type="spellEnd"/>
+      <w:r>
+        <w:rPr>
+          <w:rFonts w:ascii="Courier New" w:eastAsia="Times New Roman" w:hAnsi="Courier New" w:cs="Courier New"/>
+          <w:color w:val="804000"/>
+          <w:sz w:val="20"/>
+          <w:szCs w:val="20"/>
+          <w:lang w:val="en-US" w:eastAsia="ru-RU"/>
+        </w:rPr>
+        <w:t>&gt;</w:t>
       </w:r>
     </w:p>
     <w:p>
@@ -3432,7 +4026,29 @@
           <w:szCs w:val="20"/>
           <w:lang w:val="en-US" w:eastAsia="ru-RU"/>
         </w:rPr>
-        <w:t>#include &lt;sys/ipc.h&gt;</w:t>
+        <w:t>#include &lt;sys/</w:t>
+      </w:r>
+      <w:proofErr w:type="spellStart"/>
+      <w:r>
+        <w:rPr>
+          <w:rFonts w:ascii="Courier New" w:eastAsia="Times New Roman" w:hAnsi="Courier New" w:cs="Courier New"/>
+          <w:color w:val="804000"/>
+          <w:sz w:val="20"/>
+          <w:szCs w:val="20"/>
+          <w:lang w:val="en-US" w:eastAsia="ru-RU"/>
+        </w:rPr>
+        <w:t>ipc.h</w:t>
+      </w:r>
+      <w:proofErr w:type="spellEnd"/>
+      <w:r>
+        <w:rPr>
+          <w:rFonts w:ascii="Courier New" w:eastAsia="Times New Roman" w:hAnsi="Courier New" w:cs="Courier New"/>
+          <w:color w:val="804000"/>
+          <w:sz w:val="20"/>
+          <w:szCs w:val="20"/>
+          <w:lang w:val="en-US" w:eastAsia="ru-RU"/>
+        </w:rPr>
+        <w:t>&gt;</w:t>
       </w:r>
     </w:p>
     <w:p>
@@ -3456,7 +4072,29 @@
           <w:szCs w:val="20"/>
           <w:lang w:val="en-US" w:eastAsia="ru-RU"/>
         </w:rPr>
-        <w:t>#include &lt;sys/sem.h&gt;</w:t>
+        <w:t>#include &lt;sys/</w:t>
+      </w:r>
+      <w:proofErr w:type="spellStart"/>
+      <w:r>
+        <w:rPr>
+          <w:rFonts w:ascii="Courier New" w:eastAsia="Times New Roman" w:hAnsi="Courier New" w:cs="Courier New"/>
+          <w:color w:val="804000"/>
+          <w:sz w:val="20"/>
+          <w:szCs w:val="20"/>
+          <w:lang w:val="en-US" w:eastAsia="ru-RU"/>
+        </w:rPr>
+        <w:t>sem.h</w:t>
+      </w:r>
+      <w:proofErr w:type="spellEnd"/>
+      <w:r>
+        <w:rPr>
+          <w:rFonts w:ascii="Courier New" w:eastAsia="Times New Roman" w:hAnsi="Courier New" w:cs="Courier New"/>
+          <w:color w:val="804000"/>
+          <w:sz w:val="20"/>
+          <w:szCs w:val="20"/>
+          <w:lang w:val="en-US" w:eastAsia="ru-RU"/>
+        </w:rPr>
+        <w:t>&gt;</w:t>
       </w:r>
     </w:p>
     <w:p>
@@ -3504,8 +4142,43 @@
           <w:szCs w:val="20"/>
           <w:lang w:val="en-US" w:eastAsia="ru-RU"/>
         </w:rPr>
-        <w:t xml:space="preserve"> sem_but sbuf</w:t>
-      </w:r>
+        <w:t xml:space="preserve"> </w:t>
+      </w:r>
+      <w:proofErr w:type="spellStart"/>
+      <w:r>
+        <w:rPr>
+          <w:rFonts w:ascii="Courier New" w:eastAsia="Times New Roman" w:hAnsi="Courier New" w:cs="Courier New"/>
+          <w:color w:val="000000"/>
+          <w:sz w:val="20"/>
+          <w:szCs w:val="20"/>
+          <w:lang w:val="en-US" w:eastAsia="ru-RU"/>
+        </w:rPr>
+        <w:t>sem_but</w:t>
+      </w:r>
+      <w:proofErr w:type="spellEnd"/>
+      <w:r>
+        <w:rPr>
+          <w:rFonts w:ascii="Courier New" w:eastAsia="Times New Roman" w:hAnsi="Courier New" w:cs="Courier New"/>
+          <w:color w:val="000000"/>
+          <w:sz w:val="20"/>
+          <w:szCs w:val="20"/>
+          <w:lang w:val="en-US" w:eastAsia="ru-RU"/>
+        </w:rPr>
+        <w:t xml:space="preserve"> </w:t>
+      </w:r>
+      <w:proofErr w:type="spellStart"/>
+      <w:proofErr w:type="gramStart"/>
+      <w:r>
+        <w:rPr>
+          <w:rFonts w:ascii="Courier New" w:eastAsia="Times New Roman" w:hAnsi="Courier New" w:cs="Courier New"/>
+          <w:color w:val="000000"/>
+          <w:sz w:val="20"/>
+          <w:szCs w:val="20"/>
+          <w:lang w:val="en-US" w:eastAsia="ru-RU"/>
+        </w:rPr>
+        <w:t>sbuf</w:t>
+      </w:r>
+      <w:proofErr w:type="spellEnd"/>
       <w:r>
         <w:rPr>
           <w:rFonts w:ascii="Courier New" w:eastAsia="Times New Roman" w:hAnsi="Courier New" w:cs="Courier New"/>
@@ -3518,6 +4191,7 @@
         </w:rPr>
         <w:t>[</w:t>
       </w:r>
+      <w:proofErr w:type="gramEnd"/>
       <w:r>
         <w:rPr>
           <w:rFonts w:ascii="Courier New" w:eastAsia="Times New Roman" w:hAnsi="Courier New" w:cs="Courier New"/>
@@ -3818,19 +4492,43 @@
           <w:szCs w:val="20"/>
           <w:lang w:val="en-US" w:eastAsia="ru-RU"/>
         </w:rPr>
-        <w:t xml:space="preserve"> main</w:t>
-      </w:r>
-      <w:r>
-        <w:rPr>
-          <w:rFonts w:ascii="Courier New" w:eastAsia="Times New Roman" w:hAnsi="Courier New" w:cs="Courier New"/>
-          <w:b/>
-          <w:bCs/>
-          <w:color w:val="000080"/>
-          <w:sz w:val="20"/>
-          <w:szCs w:val="20"/>
-          <w:lang w:val="en-US" w:eastAsia="ru-RU"/>
-        </w:rPr>
-        <w:t>()</w:t>
+        <w:t xml:space="preserve"> </w:t>
+      </w:r>
+      <w:proofErr w:type="gramStart"/>
+      <w:r>
+        <w:rPr>
+          <w:rFonts w:ascii="Courier New" w:eastAsia="Times New Roman" w:hAnsi="Courier New" w:cs="Courier New"/>
+          <w:color w:val="000000"/>
+          <w:sz w:val="20"/>
+          <w:szCs w:val="20"/>
+          <w:lang w:val="en-US" w:eastAsia="ru-RU"/>
+        </w:rPr>
+        <w:t>main</w:t>
+      </w:r>
+      <w:r>
+        <w:rPr>
+          <w:rFonts w:ascii="Courier New" w:eastAsia="Times New Roman" w:hAnsi="Courier New" w:cs="Courier New"/>
+          <w:b/>
+          <w:bCs/>
+          <w:color w:val="000080"/>
+          <w:sz w:val="20"/>
+          <w:szCs w:val="20"/>
+          <w:lang w:val="en-US" w:eastAsia="ru-RU"/>
+        </w:rPr>
+        <w:t>(</w:t>
+      </w:r>
+      <w:proofErr w:type="gramEnd"/>
+      <w:r>
+        <w:rPr>
+          <w:rFonts w:ascii="Courier New" w:eastAsia="Times New Roman" w:hAnsi="Courier New" w:cs="Courier New"/>
+          <w:b/>
+          <w:bCs/>
+          <w:color w:val="000080"/>
+          <w:sz w:val="20"/>
+          <w:szCs w:val="20"/>
+          <w:lang w:val="en-US" w:eastAsia="ru-RU"/>
+        </w:rPr>
+        <w:t>)</w:t>
       </w:r>
     </w:p>
     <w:p>
@@ -4074,6 +4772,7 @@
         </w:rPr>
         <w:t xml:space="preserve">    </w:t>
       </w:r>
+      <w:proofErr w:type="spellStart"/>
       <w:r>
         <w:rPr>
           <w:rFonts w:ascii="Courier New" w:eastAsia="Times New Roman" w:hAnsi="Courier New" w:cs="Courier New"/>
@@ -4084,16 +4783,52 @@
         </w:rPr>
         <w:t>int</w:t>
       </w:r>
-      <w:r>
-        <w:rPr>
-          <w:rFonts w:ascii="Courier New" w:eastAsia="Times New Roman" w:hAnsi="Courier New" w:cs="Courier New"/>
-          <w:color w:val="000000"/>
-          <w:sz w:val="20"/>
-          <w:szCs w:val="20"/>
-          <w:lang w:eastAsia="ru-RU"/>
-        </w:rPr>
-        <w:t xml:space="preserve"> fd segment</w:t>
-      </w:r>
+      <w:proofErr w:type="spellEnd"/>
+      <w:r>
+        <w:rPr>
+          <w:rFonts w:ascii="Courier New" w:eastAsia="Times New Roman" w:hAnsi="Courier New" w:cs="Courier New"/>
+          <w:color w:val="000000"/>
+          <w:sz w:val="20"/>
+          <w:szCs w:val="20"/>
+          <w:lang w:eastAsia="ru-RU"/>
+        </w:rPr>
+        <w:t xml:space="preserve"> </w:t>
+      </w:r>
+      <w:proofErr w:type="spellStart"/>
+      <w:r>
+        <w:rPr>
+          <w:rFonts w:ascii="Courier New" w:eastAsia="Times New Roman" w:hAnsi="Courier New" w:cs="Courier New"/>
+          <w:color w:val="000000"/>
+          <w:sz w:val="20"/>
+          <w:szCs w:val="20"/>
+          <w:lang w:eastAsia="ru-RU"/>
+        </w:rPr>
+        <w:t>fd</w:t>
+      </w:r>
+      <w:proofErr w:type="spellEnd"/>
+      <w:r>
+        <w:rPr>
+          <w:rFonts w:ascii="Courier New" w:eastAsia="Times New Roman" w:hAnsi="Courier New" w:cs="Courier New"/>
+          <w:color w:val="000000"/>
+          <w:sz w:val="20"/>
+          <w:szCs w:val="20"/>
+          <w:lang w:eastAsia="ru-RU"/>
+        </w:rPr>
+        <w:t xml:space="preserve"> </w:t>
+      </w:r>
+      <w:proofErr w:type="spellStart"/>
+      <w:proofErr w:type="gramStart"/>
+      <w:r>
+        <w:rPr>
+          <w:rFonts w:ascii="Courier New" w:eastAsia="Times New Roman" w:hAnsi="Courier New" w:cs="Courier New"/>
+          <w:color w:val="000000"/>
+          <w:sz w:val="20"/>
+          <w:szCs w:val="20"/>
+          <w:lang w:eastAsia="ru-RU"/>
+        </w:rPr>
+        <w:t>segment</w:t>
+      </w:r>
+      <w:proofErr w:type="spellEnd"/>
       <w:r>
         <w:rPr>
           <w:rFonts w:ascii="Courier New" w:eastAsia="Times New Roman" w:hAnsi="Courier New" w:cs="Courier New"/>
@@ -4106,6 +4841,7 @@
         </w:rPr>
         <w:t>(</w:t>
       </w:r>
+      <w:proofErr w:type="gramEnd"/>
       <w:r>
         <w:rPr>
           <w:rFonts w:ascii="Courier New" w:eastAsia="Times New Roman" w:hAnsi="Courier New" w:cs="Courier New"/>
@@ -4168,7 +4904,18 @@
           <w:szCs w:val="20"/>
           <w:lang w:eastAsia="ru-RU"/>
         </w:rPr>
-        <w:t xml:space="preserve"> IPC_CREATE</w:t>
+        <w:t xml:space="preserve"> </w:t>
+      </w:r>
+      <w:proofErr w:type="spellStart"/>
+      <w:r>
+        <w:rPr>
+          <w:rFonts w:ascii="Courier New" w:eastAsia="Times New Roman" w:hAnsi="Courier New" w:cs="Courier New"/>
+          <w:color w:val="000000"/>
+          <w:sz w:val="20"/>
+          <w:szCs w:val="20"/>
+          <w:lang w:eastAsia="ru-RU"/>
+        </w:rPr>
+        <w:t>IPC_CREATE</w:t>
       </w:r>
       <w:r>
         <w:rPr>
@@ -4192,6 +4939,7 @@
         </w:rPr>
         <w:t>perms</w:t>
       </w:r>
+      <w:proofErr w:type="spellEnd"/>
       <w:r>
         <w:rPr>
           <w:rFonts w:ascii="Courier New" w:eastAsia="Times New Roman" w:hAnsi="Courier New" w:cs="Courier New"/>
@@ -4248,6 +4996,7 @@
         </w:rPr>
         <w:t xml:space="preserve">    </w:t>
       </w:r>
+      <w:proofErr w:type="spellStart"/>
       <w:r>
         <w:rPr>
           <w:rFonts w:ascii="Courier New" w:eastAsia="Times New Roman" w:hAnsi="Courier New" w:cs="Courier New"/>
@@ -4260,6 +5009,7 @@
         </w:rPr>
         <w:t>if</w:t>
       </w:r>
+      <w:proofErr w:type="spellEnd"/>
       <w:r>
         <w:rPr>
           <w:rFonts w:ascii="Courier New" w:eastAsia="Times New Roman" w:hAnsi="Courier New" w:cs="Courier New"/>
@@ -4282,15 +5032,27 @@
         </w:rPr>
         <w:t>(</w:t>
       </w:r>
-      <w:r>
-        <w:rPr>
-          <w:rFonts w:ascii="Courier New" w:eastAsia="Times New Roman" w:hAnsi="Courier New" w:cs="Courier New"/>
-          <w:color w:val="000000"/>
-          <w:sz w:val="20"/>
-          <w:szCs w:val="20"/>
-          <w:lang w:eastAsia="ru-RU"/>
-        </w:rPr>
-        <w:t xml:space="preserve">fd </w:t>
+      <w:proofErr w:type="spellStart"/>
+      <w:r>
+        <w:rPr>
+          <w:rFonts w:ascii="Courier New" w:eastAsia="Times New Roman" w:hAnsi="Courier New" w:cs="Courier New"/>
+          <w:color w:val="000000"/>
+          <w:sz w:val="20"/>
+          <w:szCs w:val="20"/>
+          <w:lang w:eastAsia="ru-RU"/>
+        </w:rPr>
+        <w:t>fd</w:t>
+      </w:r>
+      <w:proofErr w:type="spellEnd"/>
+      <w:r>
+        <w:rPr>
+          <w:rFonts w:ascii="Courier New" w:eastAsia="Times New Roman" w:hAnsi="Courier New" w:cs="Courier New"/>
+          <w:color w:val="000000"/>
+          <w:sz w:val="20"/>
+          <w:szCs w:val="20"/>
+          <w:lang w:eastAsia="ru-RU"/>
+        </w:rPr>
+        <w:t xml:space="preserve"> </w:t>
       </w:r>
       <w:r>
         <w:rPr>
@@ -4426,8 +5188,20 @@
           <w:szCs w:val="20"/>
           <w:lang w:eastAsia="ru-RU"/>
         </w:rPr>
-        <w:t xml:space="preserve">        perror</w:t>
-      </w:r>
+        <w:t xml:space="preserve">        </w:t>
+      </w:r>
+      <w:proofErr w:type="spellStart"/>
+      <w:r>
+        <w:rPr>
+          <w:rFonts w:ascii="Courier New" w:eastAsia="Times New Roman" w:hAnsi="Courier New" w:cs="Courier New"/>
+          <w:color w:val="000000"/>
+          <w:sz w:val="20"/>
+          <w:szCs w:val="20"/>
+          <w:lang w:eastAsia="ru-RU"/>
+        </w:rPr>
+        <w:t>perror</w:t>
+      </w:r>
+      <w:proofErr w:type="spellEnd"/>
       <w:r>
         <w:rPr>
           <w:rFonts w:ascii="Courier New" w:eastAsia="Times New Roman" w:hAnsi="Courier New" w:cs="Courier New"/>
@@ -4448,7 +5222,29 @@
           <w:szCs w:val="20"/>
           <w:lang w:eastAsia="ru-RU"/>
         </w:rPr>
-        <w:t>"semop"</w:t>
+        <w:t>"</w:t>
+      </w:r>
+      <w:proofErr w:type="spellStart"/>
+      <w:r>
+        <w:rPr>
+          <w:rFonts w:ascii="Courier New" w:eastAsia="Times New Roman" w:hAnsi="Courier New" w:cs="Courier New"/>
+          <w:color w:val="808080"/>
+          <w:sz w:val="20"/>
+          <w:szCs w:val="20"/>
+          <w:lang w:eastAsia="ru-RU"/>
+        </w:rPr>
+        <w:t>semop</w:t>
+      </w:r>
+      <w:proofErr w:type="spellEnd"/>
+      <w:r>
+        <w:rPr>
+          <w:rFonts w:ascii="Courier New" w:eastAsia="Times New Roman" w:hAnsi="Courier New" w:cs="Courier New"/>
+          <w:color w:val="808080"/>
+          <w:sz w:val="20"/>
+          <w:szCs w:val="20"/>
+          <w:lang w:eastAsia="ru-RU"/>
+        </w:rPr>
+        <w:t>"</w:t>
       </w:r>
       <w:r>
         <w:rPr>
@@ -4484,8 +5280,21 @@
           <w:szCs w:val="20"/>
           <w:lang w:eastAsia="ru-RU"/>
         </w:rPr>
-        <w:t xml:space="preserve">        exit</w:t>
-      </w:r>
+        <w:t xml:space="preserve">        </w:t>
+      </w:r>
+      <w:proofErr w:type="spellStart"/>
+      <w:proofErr w:type="gramStart"/>
+      <w:r>
+        <w:rPr>
+          <w:rFonts w:ascii="Courier New" w:eastAsia="Times New Roman" w:hAnsi="Courier New" w:cs="Courier New"/>
+          <w:color w:val="000000"/>
+          <w:sz w:val="20"/>
+          <w:szCs w:val="20"/>
+          <w:lang w:eastAsia="ru-RU"/>
+        </w:rPr>
+        <w:t>exit</w:t>
+      </w:r>
+      <w:proofErr w:type="spellEnd"/>
       <w:r>
         <w:rPr>
           <w:rFonts w:ascii="Courier New" w:eastAsia="Times New Roman" w:hAnsi="Courier New" w:cs="Courier New"/>
@@ -4498,6 +5307,7 @@
         </w:rPr>
         <w:t>(</w:t>
       </w:r>
+      <w:proofErr w:type="gramEnd"/>
       <w:r>
         <w:rPr>
           <w:rFonts w:ascii="Courier New" w:eastAsia="Times New Roman" w:hAnsi="Courier New" w:cs="Courier New"/>
@@ -4588,7 +5398,41 @@
           <w:szCs w:val="20"/>
           <w:lang w:eastAsia="ru-RU"/>
         </w:rPr>
-        <w:t>//Если удачно, то выполняем semop()</w:t>
+        <w:t xml:space="preserve">//Если удачно, то выполняем </w:t>
+      </w:r>
+      <w:proofErr w:type="spellStart"/>
+      <w:proofErr w:type="gramStart"/>
+      <w:r>
+        <w:rPr>
+          <w:rFonts w:ascii="Courier New" w:eastAsia="Times New Roman" w:hAnsi="Courier New" w:cs="Courier New"/>
+          <w:color w:val="008000"/>
+          <w:sz w:val="20"/>
+          <w:szCs w:val="20"/>
+          <w:lang w:eastAsia="ru-RU"/>
+        </w:rPr>
+        <w:t>semop</w:t>
+      </w:r>
+      <w:proofErr w:type="spellEnd"/>
+      <w:r>
+        <w:rPr>
+          <w:rFonts w:ascii="Courier New" w:eastAsia="Times New Roman" w:hAnsi="Courier New" w:cs="Courier New"/>
+          <w:color w:val="008000"/>
+          <w:sz w:val="20"/>
+          <w:szCs w:val="20"/>
+          <w:lang w:eastAsia="ru-RU"/>
+        </w:rPr>
+        <w:t>(</w:t>
+      </w:r>
+      <w:proofErr w:type="gramEnd"/>
+      <w:r>
+        <w:rPr>
+          <w:rFonts w:ascii="Courier New" w:eastAsia="Times New Roman" w:hAnsi="Courier New" w:cs="Courier New"/>
+          <w:color w:val="008000"/>
+          <w:sz w:val="20"/>
+          <w:szCs w:val="20"/>
+          <w:lang w:eastAsia="ru-RU"/>
+        </w:rPr>
+        <w:t>)</w:t>
       </w:r>
     </w:p>
     <w:p>
@@ -4648,6 +5492,8 @@
         </w:rPr>
         <w:t>(</w:t>
       </w:r>
+      <w:proofErr w:type="spellStart"/>
+      <w:proofErr w:type="gramStart"/>
       <w:r>
         <w:rPr>
           <w:rFonts w:ascii="Courier New" w:eastAsia="Times New Roman" w:hAnsi="Courier New" w:cs="Courier New"/>
@@ -4658,6 +5504,7 @@
         </w:rPr>
         <w:t>semop</w:t>
       </w:r>
+      <w:proofErr w:type="spellEnd"/>
       <w:r>
         <w:rPr>
           <w:rFonts w:ascii="Courier New" w:eastAsia="Times New Roman" w:hAnsi="Courier New" w:cs="Courier New"/>
@@ -4670,6 +5517,8 @@
         </w:rPr>
         <w:t>(</w:t>
       </w:r>
+      <w:proofErr w:type="spellStart"/>
+      <w:proofErr w:type="gramEnd"/>
       <w:r>
         <w:rPr>
           <w:rFonts w:ascii="Courier New" w:eastAsia="Times New Roman" w:hAnsi="Courier New" w:cs="Courier New"/>
@@ -4680,6 +5529,7 @@
         </w:rPr>
         <w:t>fd</w:t>
       </w:r>
+      <w:proofErr w:type="spellEnd"/>
       <w:r>
         <w:rPr>
           <w:rFonts w:ascii="Courier New" w:eastAsia="Times New Roman" w:hAnsi="Courier New" w:cs="Courier New"/>
@@ -4700,8 +5550,20 @@
           <w:szCs w:val="20"/>
           <w:lang w:val="en-US" w:eastAsia="ru-RU"/>
         </w:rPr>
-        <w:t xml:space="preserve"> sbuf</w:t>
-      </w:r>
+        <w:t xml:space="preserve"> </w:t>
+      </w:r>
+      <w:proofErr w:type="spellStart"/>
+      <w:r>
+        <w:rPr>
+          <w:rFonts w:ascii="Courier New" w:eastAsia="Times New Roman" w:hAnsi="Courier New" w:cs="Courier New"/>
+          <w:color w:val="000000"/>
+          <w:sz w:val="20"/>
+          <w:szCs w:val="20"/>
+          <w:lang w:val="en-US" w:eastAsia="ru-RU"/>
+        </w:rPr>
+        <w:t>sbuf</w:t>
+      </w:r>
+      <w:proofErr w:type="spellEnd"/>
       <w:r>
         <w:rPr>
           <w:rFonts w:ascii="Courier New" w:eastAsia="Times New Roman" w:hAnsi="Courier New" w:cs="Courier New"/>
@@ -4864,8 +5726,20 @@
           <w:szCs w:val="20"/>
           <w:lang w:val="en-US" w:eastAsia="ru-RU"/>
         </w:rPr>
-        <w:t xml:space="preserve">        perror</w:t>
-      </w:r>
+        <w:t xml:space="preserve">        </w:t>
+      </w:r>
+      <w:proofErr w:type="spellStart"/>
+      <w:r>
+        <w:rPr>
+          <w:rFonts w:ascii="Courier New" w:eastAsia="Times New Roman" w:hAnsi="Courier New" w:cs="Courier New"/>
+          <w:color w:val="000000"/>
+          <w:sz w:val="20"/>
+          <w:szCs w:val="20"/>
+          <w:lang w:val="en-US" w:eastAsia="ru-RU"/>
+        </w:rPr>
+        <w:t>perror</w:t>
+      </w:r>
+      <w:proofErr w:type="spellEnd"/>
       <w:r>
         <w:rPr>
           <w:rFonts w:ascii="Courier New" w:eastAsia="Times New Roman" w:hAnsi="Courier New" w:cs="Courier New"/>
@@ -4886,7 +5760,29 @@
           <w:szCs w:val="20"/>
           <w:lang w:val="en-US" w:eastAsia="ru-RU"/>
         </w:rPr>
-        <w:t>"semop"</w:t>
+        <w:t>"</w:t>
+      </w:r>
+      <w:proofErr w:type="spellStart"/>
+      <w:r>
+        <w:rPr>
+          <w:rFonts w:ascii="Courier New" w:eastAsia="Times New Roman" w:hAnsi="Courier New" w:cs="Courier New"/>
+          <w:color w:val="808080"/>
+          <w:sz w:val="20"/>
+          <w:szCs w:val="20"/>
+          <w:lang w:val="en-US" w:eastAsia="ru-RU"/>
+        </w:rPr>
+        <w:t>semop</w:t>
+      </w:r>
+      <w:proofErr w:type="spellEnd"/>
+      <w:r>
+        <w:rPr>
+          <w:rFonts w:ascii="Courier New" w:eastAsia="Times New Roman" w:hAnsi="Courier New" w:cs="Courier New"/>
+          <w:color w:val="808080"/>
+          <w:sz w:val="20"/>
+          <w:szCs w:val="20"/>
+          <w:lang w:val="en-US" w:eastAsia="ru-RU"/>
+        </w:rPr>
+        <w:t>"</w:t>
       </w:r>
       <w:r>
         <w:rPr>
@@ -5026,6 +5922,7 @@
         </w:rPr>
         <w:t xml:space="preserve">    </w:t>
       </w:r>
+      <w:proofErr w:type="spellStart"/>
       <w:r>
         <w:rPr>
           <w:rFonts w:ascii="Courier New" w:eastAsia="Times New Roman" w:hAnsi="Courier New" w:cs="Courier New"/>
@@ -5038,6 +5935,7 @@
         </w:rPr>
         <w:t>return</w:t>
       </w:r>
+      <w:proofErr w:type="spellEnd"/>
       <w:r>
         <w:rPr>
           <w:rFonts w:ascii="Courier New" w:eastAsia="Times New Roman" w:hAnsi="Courier New" w:cs="Courier New"/>
@@ -5186,12 +6084,14 @@
         </w:rPr>
         <w:t xml:space="preserve"> </w:t>
       </w:r>
+      <w:proofErr w:type="spellStart"/>
       <w:r>
         <w:rPr>
           <w:lang w:val="en-US" w:eastAsia="ru-RU"/>
         </w:rPr>
         <w:t>shmid</w:t>
       </w:r>
+      <w:proofErr w:type="spellEnd"/>
       <w:r>
         <w:rPr>
           <w:lang w:eastAsia="ru-RU"/>
@@ -5222,12 +6122,14 @@
         </w:rPr>
         <w:t>/</w:t>
       </w:r>
+      <w:proofErr w:type="spellStart"/>
       <w:r>
         <w:rPr>
           <w:lang w:val="en-US" w:eastAsia="ru-RU"/>
         </w:rPr>
         <w:t>shm</w:t>
       </w:r>
+      <w:proofErr w:type="spellEnd"/>
       <w:r>
         <w:rPr>
           <w:lang w:eastAsia="ru-RU"/>
@@ -5294,7 +6196,21 @@
         <w:rPr>
           <w:lang w:eastAsia="ru-RU"/>
         </w:rPr>
-        <w:t>На разделемых сегментах определены следующие системные вызовы:</w:t>
+        <w:t xml:space="preserve">На </w:t>
+      </w:r>
+      <w:proofErr w:type="spellStart"/>
+      <w:r>
+        <w:rPr>
+          <w:lang w:eastAsia="ru-RU"/>
+        </w:rPr>
+        <w:t>разделемых</w:t>
+      </w:r>
+      <w:proofErr w:type="spellEnd"/>
+      <w:r>
+        <w:rPr>
+          <w:lang w:eastAsia="ru-RU"/>
+        </w:rPr>
+        <w:t xml:space="preserve"> сегментах определены следующие системные вызовы:</w:t>
       </w:r>
       <w:r>
         <w:rPr>
@@ -5302,12 +6218,14 @@
         </w:rPr>
         <w:br/>
       </w:r>
+      <w:proofErr w:type="spellStart"/>
       <w:r>
         <w:rPr>
           <w:lang w:val="en-US" w:eastAsia="ru-RU"/>
         </w:rPr>
         <w:t>Shmget</w:t>
       </w:r>
+      <w:proofErr w:type="spellEnd"/>
       <w:r>
         <w:rPr>
           <w:lang w:eastAsia="ru-RU"/>
@@ -5320,12 +6238,14 @@
         </w:rPr>
         <w:br/>
       </w:r>
+      <w:proofErr w:type="spellStart"/>
       <w:r>
         <w:rPr>
           <w:lang w:val="en-US" w:eastAsia="ru-RU"/>
         </w:rPr>
         <w:t>Shmctl</w:t>
       </w:r>
+      <w:proofErr w:type="spellEnd"/>
       <w:r>
         <w:rPr>
           <w:lang w:eastAsia="ru-RU"/>
@@ -5338,17 +6258,27 @@
         </w:rPr>
         <w:br/>
       </w:r>
+      <w:proofErr w:type="spellStart"/>
+      <w:proofErr w:type="gramStart"/>
       <w:r>
         <w:rPr>
           <w:lang w:val="en-US" w:eastAsia="ru-RU"/>
         </w:rPr>
         <w:t>Shmat</w:t>
       </w:r>
-      <w:r>
-        <w:rPr>
-          <w:lang w:eastAsia="ru-RU"/>
-        </w:rPr>
-        <w:t xml:space="preserve">(); // </w:t>
+      <w:proofErr w:type="spellEnd"/>
+      <w:r>
+        <w:rPr>
+          <w:lang w:eastAsia="ru-RU"/>
+        </w:rPr>
+        <w:t>(</w:t>
+      </w:r>
+      <w:proofErr w:type="gramEnd"/>
+      <w:r>
+        <w:rPr>
+          <w:lang w:eastAsia="ru-RU"/>
+        </w:rPr>
+        <w:t xml:space="preserve">); // </w:t>
       </w:r>
       <w:r>
         <w:rPr>
@@ -5374,24 +6304,28 @@
         </w:rPr>
         <w:br/>
       </w:r>
+      <w:proofErr w:type="spellStart"/>
       <w:r>
         <w:rPr>
           <w:lang w:val="en-US" w:eastAsia="ru-RU"/>
         </w:rPr>
         <w:t>Shmdt</w:t>
       </w:r>
+      <w:proofErr w:type="spellEnd"/>
       <w:r>
         <w:rPr>
           <w:lang w:eastAsia="ru-RU"/>
         </w:rPr>
         <w:t>(); //</w:t>
       </w:r>
+      <w:proofErr w:type="spellStart"/>
       <w:r>
         <w:rPr>
           <w:lang w:val="en-US" w:eastAsia="ru-RU"/>
         </w:rPr>
         <w:t>detouch</w:t>
       </w:r>
+      <w:proofErr w:type="spellEnd"/>
       <w:r>
         <w:rPr>
           <w:lang w:eastAsia="ru-RU"/>
@@ -5440,19 +6374,43 @@
         <w:rPr>
           <w:lang w:eastAsia="ru-RU"/>
         </w:rPr>
-        <w:t xml:space="preserve"> любой процесс может присоединить его к своему виртуальному адресному пространству (исп. с.в. </w:t>
-      </w:r>
+        <w:t xml:space="preserve"> любой процесс может присоединить его к своему виртуальному адресному пространству (исп. </w:t>
+      </w:r>
+      <w:proofErr w:type="spellStart"/>
+      <w:r>
+        <w:rPr>
+          <w:lang w:eastAsia="ru-RU"/>
+        </w:rPr>
+        <w:t>с.в</w:t>
+      </w:r>
+      <w:proofErr w:type="spellEnd"/>
+      <w:r>
+        <w:rPr>
+          <w:lang w:eastAsia="ru-RU"/>
+        </w:rPr>
+        <w:t xml:space="preserve">. </w:t>
+      </w:r>
+      <w:proofErr w:type="spellStart"/>
+      <w:proofErr w:type="gramStart"/>
       <w:r>
         <w:rPr>
           <w:lang w:val="en-US" w:eastAsia="ru-RU"/>
         </w:rPr>
         <w:t>Shmat</w:t>
       </w:r>
-      <w:r>
-        <w:rPr>
-          <w:lang w:eastAsia="ru-RU"/>
-        </w:rPr>
-        <w:t>()</w:t>
+      <w:proofErr w:type="spellEnd"/>
+      <w:r>
+        <w:rPr>
+          <w:lang w:eastAsia="ru-RU"/>
+        </w:rPr>
+        <w:t>(</w:t>
+      </w:r>
+      <w:proofErr w:type="gramEnd"/>
+      <w:r>
+        <w:rPr>
+          <w:lang w:eastAsia="ru-RU"/>
+        </w:rPr>
+        <w:t>)</w:t>
       </w:r>
       <w:r>
         <w:rPr>
@@ -5482,14 +6440,20 @@
     <w:p>
       <w:pPr>
         <w:rPr>
-          <w:lang w:eastAsia="ru-RU"/>
-        </w:rPr>
-      </w:pPr>
-      <w:r>
-        <w:rPr>
-          <w:lang w:eastAsia="ru-RU"/>
-        </w:rPr>
-        <w:t>Пример:</w:t>
+          <w:lang w:val="en-US" w:eastAsia="ru-RU"/>
+        </w:rPr>
+      </w:pPr>
+      <w:r>
+        <w:rPr>
+          <w:lang w:eastAsia="ru-RU"/>
+        </w:rPr>
+        <w:t>Пример</w:t>
+      </w:r>
+      <w:r>
+        <w:rPr>
+          <w:lang w:val="en-US" w:eastAsia="ru-RU"/>
+        </w:rPr>
+        <w:t>:</w:t>
       </w:r>
     </w:p>
     <w:p>
@@ -5513,7 +6477,29 @@
           <w:szCs w:val="20"/>
           <w:lang w:val="en-US" w:eastAsia="ru-RU"/>
         </w:rPr>
-        <w:t>#include &lt;sys/types.h&gt;</w:t>
+        <w:t>#include &lt;sys/</w:t>
+      </w:r>
+      <w:proofErr w:type="spellStart"/>
+      <w:r>
+        <w:rPr>
+          <w:rFonts w:ascii="Courier New" w:eastAsia="Times New Roman" w:hAnsi="Courier New" w:cs="Courier New"/>
+          <w:color w:val="804000"/>
+          <w:sz w:val="20"/>
+          <w:szCs w:val="20"/>
+          <w:lang w:val="en-US" w:eastAsia="ru-RU"/>
+        </w:rPr>
+        <w:t>types.h</w:t>
+      </w:r>
+      <w:proofErr w:type="spellEnd"/>
+      <w:r>
+        <w:rPr>
+          <w:rFonts w:ascii="Courier New" w:eastAsia="Times New Roman" w:hAnsi="Courier New" w:cs="Courier New"/>
+          <w:color w:val="804000"/>
+          <w:sz w:val="20"/>
+          <w:szCs w:val="20"/>
+          <w:lang w:val="en-US" w:eastAsia="ru-RU"/>
+        </w:rPr>
+        <w:t>&gt;</w:t>
       </w:r>
     </w:p>
     <w:p>
@@ -5537,7 +6523,29 @@
           <w:szCs w:val="20"/>
           <w:lang w:val="en-US" w:eastAsia="ru-RU"/>
         </w:rPr>
-        <w:t>#include &lt;sys/ipc.h&gt;</w:t>
+        <w:t>#include &lt;sys/</w:t>
+      </w:r>
+      <w:proofErr w:type="spellStart"/>
+      <w:r>
+        <w:rPr>
+          <w:rFonts w:ascii="Courier New" w:eastAsia="Times New Roman" w:hAnsi="Courier New" w:cs="Courier New"/>
+          <w:color w:val="804000"/>
+          <w:sz w:val="20"/>
+          <w:szCs w:val="20"/>
+          <w:lang w:val="en-US" w:eastAsia="ru-RU"/>
+        </w:rPr>
+        <w:t>ipc.h</w:t>
+      </w:r>
+      <w:proofErr w:type="spellEnd"/>
+      <w:r>
+        <w:rPr>
+          <w:rFonts w:ascii="Courier New" w:eastAsia="Times New Roman" w:hAnsi="Courier New" w:cs="Courier New"/>
+          <w:color w:val="804000"/>
+          <w:sz w:val="20"/>
+          <w:szCs w:val="20"/>
+          <w:lang w:val="en-US" w:eastAsia="ru-RU"/>
+        </w:rPr>
+        <w:t>&gt;</w:t>
       </w:r>
     </w:p>
     <w:p>
@@ -5561,7 +6569,29 @@
           <w:szCs w:val="20"/>
           <w:lang w:val="en-US" w:eastAsia="ru-RU"/>
         </w:rPr>
-        <w:t>#include &lt;sys/shm.h&gt;</w:t>
+        <w:t>#include &lt;sys/</w:t>
+      </w:r>
+      <w:proofErr w:type="spellStart"/>
+      <w:r>
+        <w:rPr>
+          <w:rFonts w:ascii="Courier New" w:eastAsia="Times New Roman" w:hAnsi="Courier New" w:cs="Courier New"/>
+          <w:color w:val="804000"/>
+          <w:sz w:val="20"/>
+          <w:szCs w:val="20"/>
+          <w:lang w:val="en-US" w:eastAsia="ru-RU"/>
+        </w:rPr>
+        <w:t>shm.h</w:t>
+      </w:r>
+      <w:proofErr w:type="spellEnd"/>
+      <w:r>
+        <w:rPr>
+          <w:rFonts w:ascii="Courier New" w:eastAsia="Times New Roman" w:hAnsi="Courier New" w:cs="Courier New"/>
+          <w:color w:val="804000"/>
+          <w:sz w:val="20"/>
+          <w:szCs w:val="20"/>
+          <w:lang w:val="en-US" w:eastAsia="ru-RU"/>
+        </w:rPr>
+        <w:t>&gt;</w:t>
       </w:r>
     </w:p>
     <w:p>
@@ -5585,7 +6615,29 @@
           <w:szCs w:val="20"/>
           <w:lang w:val="en-US" w:eastAsia="ru-RU"/>
         </w:rPr>
-        <w:t>#include &lt;string.h&gt;</w:t>
+        <w:t>#include &lt;</w:t>
+      </w:r>
+      <w:proofErr w:type="spellStart"/>
+      <w:r>
+        <w:rPr>
+          <w:rFonts w:ascii="Courier New" w:eastAsia="Times New Roman" w:hAnsi="Courier New" w:cs="Courier New"/>
+          <w:color w:val="804000"/>
+          <w:sz w:val="20"/>
+          <w:szCs w:val="20"/>
+          <w:lang w:val="en-US" w:eastAsia="ru-RU"/>
+        </w:rPr>
+        <w:t>string.h</w:t>
+      </w:r>
+      <w:proofErr w:type="spellEnd"/>
+      <w:r>
+        <w:rPr>
+          <w:rFonts w:ascii="Courier New" w:eastAsia="Times New Roman" w:hAnsi="Courier New" w:cs="Courier New"/>
+          <w:color w:val="804000"/>
+          <w:sz w:val="20"/>
+          <w:szCs w:val="20"/>
+          <w:lang w:val="en-US" w:eastAsia="ru-RU"/>
+        </w:rPr>
+        <w:t>&gt;</w:t>
       </w:r>
     </w:p>
     <w:p>
@@ -5633,19 +6685,43 @@
           <w:szCs w:val="20"/>
           <w:lang w:val="en-US" w:eastAsia="ru-RU"/>
         </w:rPr>
-        <w:t xml:space="preserve"> main</w:t>
-      </w:r>
-      <w:r>
-        <w:rPr>
-          <w:rFonts w:ascii="Courier New" w:eastAsia="Times New Roman" w:hAnsi="Courier New" w:cs="Courier New"/>
-          <w:b/>
-          <w:bCs/>
-          <w:color w:val="000080"/>
-          <w:sz w:val="20"/>
-          <w:szCs w:val="20"/>
-          <w:lang w:val="en-US" w:eastAsia="ru-RU"/>
-        </w:rPr>
-        <w:t>()</w:t>
+        <w:t xml:space="preserve"> </w:t>
+      </w:r>
+      <w:proofErr w:type="gramStart"/>
+      <w:r>
+        <w:rPr>
+          <w:rFonts w:ascii="Courier New" w:eastAsia="Times New Roman" w:hAnsi="Courier New" w:cs="Courier New"/>
+          <w:color w:val="000000"/>
+          <w:sz w:val="20"/>
+          <w:szCs w:val="20"/>
+          <w:lang w:val="en-US" w:eastAsia="ru-RU"/>
+        </w:rPr>
+        <w:t>main</w:t>
+      </w:r>
+      <w:r>
+        <w:rPr>
+          <w:rFonts w:ascii="Courier New" w:eastAsia="Times New Roman" w:hAnsi="Courier New" w:cs="Courier New"/>
+          <w:b/>
+          <w:bCs/>
+          <w:color w:val="000080"/>
+          <w:sz w:val="20"/>
+          <w:szCs w:val="20"/>
+          <w:lang w:val="en-US" w:eastAsia="ru-RU"/>
+        </w:rPr>
+        <w:t>(</w:t>
+      </w:r>
+      <w:proofErr w:type="gramEnd"/>
+      <w:r>
+        <w:rPr>
+          <w:rFonts w:ascii="Courier New" w:eastAsia="Times New Roman" w:hAnsi="Courier New" w:cs="Courier New"/>
+          <w:b/>
+          <w:bCs/>
+          <w:color w:val="000080"/>
+          <w:sz w:val="20"/>
+          <w:szCs w:val="20"/>
+          <w:lang w:val="en-US" w:eastAsia="ru-RU"/>
+        </w:rPr>
+        <w:t>)</w:t>
       </w:r>
     </w:p>
     <w:p>
@@ -5715,7 +6791,29 @@
           <w:szCs w:val="20"/>
           <w:lang w:val="en-US" w:eastAsia="ru-RU"/>
         </w:rPr>
-        <w:t xml:space="preserve"> peerms </w:t>
+        <w:t xml:space="preserve"> </w:t>
+      </w:r>
+      <w:proofErr w:type="spellStart"/>
+      <w:r>
+        <w:rPr>
+          <w:rFonts w:ascii="Courier New" w:eastAsia="Times New Roman" w:hAnsi="Courier New" w:cs="Courier New"/>
+          <w:color w:val="000000"/>
+          <w:sz w:val="20"/>
+          <w:szCs w:val="20"/>
+          <w:lang w:val="en-US" w:eastAsia="ru-RU"/>
+        </w:rPr>
+        <w:t>peerms</w:t>
+      </w:r>
+      <w:proofErr w:type="spellEnd"/>
+      <w:r>
+        <w:rPr>
+          <w:rFonts w:ascii="Courier New" w:eastAsia="Times New Roman" w:hAnsi="Courier New" w:cs="Courier New"/>
+          <w:color w:val="000000"/>
+          <w:sz w:val="20"/>
+          <w:szCs w:val="20"/>
+          <w:lang w:val="en-US" w:eastAsia="ru-RU"/>
+        </w:rPr>
+        <w:t xml:space="preserve"> </w:t>
       </w:r>
       <w:r>
         <w:rPr>
@@ -5837,7 +6935,51 @@
           <w:szCs w:val="20"/>
           <w:lang w:eastAsia="ru-RU"/>
         </w:rPr>
-        <w:t>//Создаётся роазделяемый сегменты с идентефикатором 100, 1024 байт</w:t>
+        <w:t xml:space="preserve">//Создаётся </w:t>
+      </w:r>
+      <w:proofErr w:type="spellStart"/>
+      <w:r>
+        <w:rPr>
+          <w:rFonts w:ascii="Courier New" w:eastAsia="Times New Roman" w:hAnsi="Courier New" w:cs="Courier New"/>
+          <w:color w:val="008000"/>
+          <w:sz w:val="20"/>
+          <w:szCs w:val="20"/>
+          <w:lang w:eastAsia="ru-RU"/>
+        </w:rPr>
+        <w:t>роазделяемый</w:t>
+      </w:r>
+      <w:proofErr w:type="spellEnd"/>
+      <w:r>
+        <w:rPr>
+          <w:rFonts w:ascii="Courier New" w:eastAsia="Times New Roman" w:hAnsi="Courier New" w:cs="Courier New"/>
+          <w:color w:val="008000"/>
+          <w:sz w:val="20"/>
+          <w:szCs w:val="20"/>
+          <w:lang w:eastAsia="ru-RU"/>
+        </w:rPr>
+        <w:t xml:space="preserve"> сегменты с </w:t>
+      </w:r>
+      <w:proofErr w:type="spellStart"/>
+      <w:r>
+        <w:rPr>
+          <w:rFonts w:ascii="Courier New" w:eastAsia="Times New Roman" w:hAnsi="Courier New" w:cs="Courier New"/>
+          <w:color w:val="008000"/>
+          <w:sz w:val="20"/>
+          <w:szCs w:val="20"/>
+          <w:lang w:eastAsia="ru-RU"/>
+        </w:rPr>
+        <w:t>идентефикатором</w:t>
+      </w:r>
+      <w:proofErr w:type="spellEnd"/>
+      <w:r>
+        <w:rPr>
+          <w:rFonts w:ascii="Courier New" w:eastAsia="Times New Roman" w:hAnsi="Courier New" w:cs="Courier New"/>
+          <w:color w:val="008000"/>
+          <w:sz w:val="20"/>
+          <w:szCs w:val="20"/>
+          <w:lang w:eastAsia="ru-RU"/>
+        </w:rPr>
+        <w:t xml:space="preserve"> 100, 1024 байт</w:t>
       </w:r>
     </w:p>
     <w:p>
@@ -5897,6 +7039,7 @@
         </w:rPr>
         <w:t xml:space="preserve">    </w:t>
       </w:r>
+      <w:proofErr w:type="spellStart"/>
       <w:r>
         <w:rPr>
           <w:rFonts w:ascii="Courier New" w:eastAsia="Times New Roman" w:hAnsi="Courier New" w:cs="Courier New"/>
@@ -5907,15 +7050,38 @@
         </w:rPr>
         <w:t>int</w:t>
       </w:r>
-      <w:r>
-        <w:rPr>
-          <w:rFonts w:ascii="Courier New" w:eastAsia="Times New Roman" w:hAnsi="Courier New" w:cs="Courier New"/>
-          <w:color w:val="000000"/>
-          <w:sz w:val="20"/>
-          <w:szCs w:val="20"/>
-          <w:lang w:eastAsia="ru-RU"/>
-        </w:rPr>
-        <w:t xml:space="preserve"> fd </w:t>
+      <w:proofErr w:type="spellEnd"/>
+      <w:r>
+        <w:rPr>
+          <w:rFonts w:ascii="Courier New" w:eastAsia="Times New Roman" w:hAnsi="Courier New" w:cs="Courier New"/>
+          <w:color w:val="000000"/>
+          <w:sz w:val="20"/>
+          <w:szCs w:val="20"/>
+          <w:lang w:eastAsia="ru-RU"/>
+        </w:rPr>
+        <w:t xml:space="preserve"> </w:t>
+      </w:r>
+      <w:proofErr w:type="spellStart"/>
+      <w:r>
+        <w:rPr>
+          <w:rFonts w:ascii="Courier New" w:eastAsia="Times New Roman" w:hAnsi="Courier New" w:cs="Courier New"/>
+          <w:color w:val="000000"/>
+          <w:sz w:val="20"/>
+          <w:szCs w:val="20"/>
+          <w:lang w:eastAsia="ru-RU"/>
+        </w:rPr>
+        <w:t>fd</w:t>
+      </w:r>
+      <w:proofErr w:type="spellEnd"/>
+      <w:r>
+        <w:rPr>
+          <w:rFonts w:ascii="Courier New" w:eastAsia="Times New Roman" w:hAnsi="Courier New" w:cs="Courier New"/>
+          <w:color w:val="000000"/>
+          <w:sz w:val="20"/>
+          <w:szCs w:val="20"/>
+          <w:lang w:eastAsia="ru-RU"/>
+        </w:rPr>
+        <w:t xml:space="preserve"> </w:t>
       </w:r>
       <w:r>
         <w:rPr>
@@ -5937,8 +7103,21 @@
           <w:szCs w:val="20"/>
           <w:lang w:eastAsia="ru-RU"/>
         </w:rPr>
-        <w:t xml:space="preserve"> shmget</w:t>
-      </w:r>
+        <w:t xml:space="preserve"> </w:t>
+      </w:r>
+      <w:proofErr w:type="spellStart"/>
+      <w:proofErr w:type="gramStart"/>
+      <w:r>
+        <w:rPr>
+          <w:rFonts w:ascii="Courier New" w:eastAsia="Times New Roman" w:hAnsi="Courier New" w:cs="Courier New"/>
+          <w:color w:val="000000"/>
+          <w:sz w:val="20"/>
+          <w:szCs w:val="20"/>
+          <w:lang w:eastAsia="ru-RU"/>
+        </w:rPr>
+        <w:t>shmget</w:t>
+      </w:r>
+      <w:proofErr w:type="spellEnd"/>
       <w:r>
         <w:rPr>
           <w:rFonts w:ascii="Courier New" w:eastAsia="Times New Roman" w:hAnsi="Courier New" w:cs="Courier New"/>
@@ -5951,6 +7130,7 @@
         </w:rPr>
         <w:t>(</w:t>
       </w:r>
+      <w:proofErr w:type="gramEnd"/>
       <w:r>
         <w:rPr>
           <w:rFonts w:ascii="Courier New" w:eastAsia="Times New Roman" w:hAnsi="Courier New" w:cs="Courier New"/>
@@ -6013,7 +7193,18 @@
           <w:szCs w:val="20"/>
           <w:lang w:eastAsia="ru-RU"/>
         </w:rPr>
-        <w:t xml:space="preserve"> IPC_CREATE</w:t>
+        <w:t xml:space="preserve"> </w:t>
+      </w:r>
+      <w:proofErr w:type="spellStart"/>
+      <w:r>
+        <w:rPr>
+          <w:rFonts w:ascii="Courier New" w:eastAsia="Times New Roman" w:hAnsi="Courier New" w:cs="Courier New"/>
+          <w:color w:val="000000"/>
+          <w:sz w:val="20"/>
+          <w:szCs w:val="20"/>
+          <w:lang w:eastAsia="ru-RU"/>
+        </w:rPr>
+        <w:t>IPC_CREATE</w:t>
       </w:r>
       <w:r>
         <w:rPr>
@@ -6037,6 +7228,7 @@
         </w:rPr>
         <w:t>perms</w:t>
       </w:r>
+      <w:proofErr w:type="spellEnd"/>
       <w:r>
         <w:rPr>
           <w:rFonts w:ascii="Courier New" w:eastAsia="Times New Roman" w:hAnsi="Courier New" w:cs="Courier New"/>
@@ -6117,15 +7309,27 @@
         </w:rPr>
         <w:t>(</w:t>
       </w:r>
-      <w:r>
-        <w:rPr>
-          <w:rFonts w:ascii="Courier New" w:eastAsia="Times New Roman" w:hAnsi="Courier New" w:cs="Courier New"/>
-          <w:color w:val="000000"/>
-          <w:sz w:val="20"/>
-          <w:szCs w:val="20"/>
-          <w:lang w:val="en-US" w:eastAsia="ru-RU"/>
-        </w:rPr>
-        <w:t xml:space="preserve">fd </w:t>
+      <w:proofErr w:type="spellStart"/>
+      <w:r>
+        <w:rPr>
+          <w:rFonts w:ascii="Courier New" w:eastAsia="Times New Roman" w:hAnsi="Courier New" w:cs="Courier New"/>
+          <w:color w:val="000000"/>
+          <w:sz w:val="20"/>
+          <w:szCs w:val="20"/>
+          <w:lang w:val="en-US" w:eastAsia="ru-RU"/>
+        </w:rPr>
+        <w:t>fd</w:t>
+      </w:r>
+      <w:proofErr w:type="spellEnd"/>
+      <w:r>
+        <w:rPr>
+          <w:rFonts w:ascii="Courier New" w:eastAsia="Times New Roman" w:hAnsi="Courier New" w:cs="Courier New"/>
+          <w:color w:val="000000"/>
+          <w:sz w:val="20"/>
+          <w:szCs w:val="20"/>
+          <w:lang w:val="en-US" w:eastAsia="ru-RU"/>
+        </w:rPr>
+        <w:t xml:space="preserve"> </w:t>
       </w:r>
       <w:r>
         <w:rPr>
@@ -6241,8 +7445,20 @@
           <w:szCs w:val="20"/>
           <w:lang w:val="en-US" w:eastAsia="ru-RU"/>
         </w:rPr>
-        <w:t xml:space="preserve">        perror</w:t>
-      </w:r>
+        <w:t xml:space="preserve">        </w:t>
+      </w:r>
+      <w:proofErr w:type="spellStart"/>
+      <w:r>
+        <w:rPr>
+          <w:rFonts w:ascii="Courier New" w:eastAsia="Times New Roman" w:hAnsi="Courier New" w:cs="Courier New"/>
+          <w:color w:val="000000"/>
+          <w:sz w:val="20"/>
+          <w:szCs w:val="20"/>
+          <w:lang w:val="en-US" w:eastAsia="ru-RU"/>
+        </w:rPr>
+        <w:t>perror</w:t>
+      </w:r>
+      <w:proofErr w:type="spellEnd"/>
       <w:r>
         <w:rPr>
           <w:rFonts w:ascii="Courier New" w:eastAsia="Times New Roman" w:hAnsi="Courier New" w:cs="Courier New"/>
@@ -6263,7 +7479,29 @@
           <w:szCs w:val="20"/>
           <w:lang w:val="en-US" w:eastAsia="ru-RU"/>
         </w:rPr>
-        <w:t>"shmset"</w:t>
+        <w:t>"</w:t>
+      </w:r>
+      <w:proofErr w:type="spellStart"/>
+      <w:r>
+        <w:rPr>
+          <w:rFonts w:ascii="Courier New" w:eastAsia="Times New Roman" w:hAnsi="Courier New" w:cs="Courier New"/>
+          <w:color w:val="808080"/>
+          <w:sz w:val="20"/>
+          <w:szCs w:val="20"/>
+          <w:lang w:val="en-US" w:eastAsia="ru-RU"/>
+        </w:rPr>
+        <w:t>shmset</w:t>
+      </w:r>
+      <w:proofErr w:type="spellEnd"/>
+      <w:r>
+        <w:rPr>
+          <w:rFonts w:ascii="Courier New" w:eastAsia="Times New Roman" w:hAnsi="Courier New" w:cs="Courier New"/>
+          <w:color w:val="808080"/>
+          <w:sz w:val="20"/>
+          <w:szCs w:val="20"/>
+          <w:lang w:val="en-US" w:eastAsia="ru-RU"/>
+        </w:rPr>
+        <w:t>"</w:t>
       </w:r>
       <w:r>
         <w:rPr>
@@ -6299,7 +7537,18 @@
           <w:szCs w:val="20"/>
           <w:lang w:val="en-US" w:eastAsia="ru-RU"/>
         </w:rPr>
-        <w:t xml:space="preserve">        exit</w:t>
+        <w:t xml:space="preserve">        </w:t>
+      </w:r>
+      <w:proofErr w:type="gramStart"/>
+      <w:r>
+        <w:rPr>
+          <w:rFonts w:ascii="Courier New" w:eastAsia="Times New Roman" w:hAnsi="Courier New" w:cs="Courier New"/>
+          <w:color w:val="000000"/>
+          <w:sz w:val="20"/>
+          <w:szCs w:val="20"/>
+          <w:lang w:val="en-US" w:eastAsia="ru-RU"/>
+        </w:rPr>
+        <w:t>exit</w:t>
       </w:r>
       <w:r>
         <w:rPr>
@@ -6313,6 +7562,7 @@
         </w:rPr>
         <w:t>(</w:t>
       </w:r>
+      <w:proofErr w:type="gramEnd"/>
       <w:r>
         <w:rPr>
           <w:rFonts w:ascii="Courier New" w:eastAsia="Times New Roman" w:hAnsi="Courier New" w:cs="Courier New"/>
@@ -6429,15 +7679,27 @@
         </w:rPr>
         <w:t xml:space="preserve">    </w:t>
       </w:r>
-      <w:r>
-        <w:rPr>
-          <w:rFonts w:ascii="Courier New" w:eastAsia="Times New Roman" w:hAnsi="Courier New" w:cs="Courier New"/>
-          <w:color w:val="000000"/>
-          <w:sz w:val="20"/>
-          <w:szCs w:val="20"/>
-          <w:lang w:val="en-US" w:eastAsia="ru-RU"/>
-        </w:rPr>
-        <w:t xml:space="preserve">cahr </w:t>
+      <w:proofErr w:type="spellStart"/>
+      <w:r>
+        <w:rPr>
+          <w:rFonts w:ascii="Courier New" w:eastAsia="Times New Roman" w:hAnsi="Courier New" w:cs="Courier New"/>
+          <w:color w:val="000000"/>
+          <w:sz w:val="20"/>
+          <w:szCs w:val="20"/>
+          <w:lang w:val="en-US" w:eastAsia="ru-RU"/>
+        </w:rPr>
+        <w:t>cahr</w:t>
+      </w:r>
+      <w:proofErr w:type="spellEnd"/>
+      <w:r>
+        <w:rPr>
+          <w:rFonts w:ascii="Courier New" w:eastAsia="Times New Roman" w:hAnsi="Courier New" w:cs="Courier New"/>
+          <w:color w:val="000000"/>
+          <w:sz w:val="20"/>
+          <w:szCs w:val="20"/>
+          <w:lang w:val="en-US" w:eastAsia="ru-RU"/>
+        </w:rPr>
+        <w:t xml:space="preserve"> </w:t>
       </w:r>
       <w:r>
         <w:rPr>
@@ -6451,15 +7713,27 @@
         </w:rPr>
         <w:t>*</w:t>
       </w:r>
-      <w:r>
-        <w:rPr>
-          <w:rFonts w:ascii="Courier New" w:eastAsia="Times New Roman" w:hAnsi="Courier New" w:cs="Courier New"/>
-          <w:color w:val="000000"/>
-          <w:sz w:val="20"/>
-          <w:szCs w:val="20"/>
-          <w:lang w:val="en-US" w:eastAsia="ru-RU"/>
-        </w:rPr>
-        <w:t xml:space="preserve">addr </w:t>
+      <w:proofErr w:type="spellStart"/>
+      <w:r>
+        <w:rPr>
+          <w:rFonts w:ascii="Courier New" w:eastAsia="Times New Roman" w:hAnsi="Courier New" w:cs="Courier New"/>
+          <w:color w:val="000000"/>
+          <w:sz w:val="20"/>
+          <w:szCs w:val="20"/>
+          <w:lang w:val="en-US" w:eastAsia="ru-RU"/>
+        </w:rPr>
+        <w:t>addr</w:t>
+      </w:r>
+      <w:proofErr w:type="spellEnd"/>
+      <w:r>
+        <w:rPr>
+          <w:rFonts w:ascii="Courier New" w:eastAsia="Times New Roman" w:hAnsi="Courier New" w:cs="Courier New"/>
+          <w:color w:val="000000"/>
+          <w:sz w:val="20"/>
+          <w:szCs w:val="20"/>
+          <w:lang w:val="en-US" w:eastAsia="ru-RU"/>
+        </w:rPr>
+        <w:t xml:space="preserve"> </w:t>
       </w:r>
       <w:r>
         <w:rPr>
@@ -6505,6 +7779,7 @@
         </w:rPr>
         <w:t>char</w:t>
       </w:r>
+      <w:proofErr w:type="gramStart"/>
       <w:r>
         <w:rPr>
           <w:rFonts w:ascii="Courier New" w:eastAsia="Times New Roman" w:hAnsi="Courier New" w:cs="Courier New"/>
@@ -6517,6 +7792,7 @@
         </w:rPr>
         <w:t>*)</w:t>
       </w:r>
+      <w:proofErr w:type="spellStart"/>
       <w:r>
         <w:rPr>
           <w:rFonts w:ascii="Courier New" w:eastAsia="Times New Roman" w:hAnsi="Courier New" w:cs="Courier New"/>
@@ -6527,6 +7803,8 @@
         </w:rPr>
         <w:t>shmat</w:t>
       </w:r>
+      <w:proofErr w:type="spellEnd"/>
+      <w:proofErr w:type="gramEnd"/>
       <w:r>
         <w:rPr>
           <w:rFonts w:ascii="Courier New" w:eastAsia="Times New Roman" w:hAnsi="Courier New" w:cs="Courier New"/>
@@ -6539,6 +7817,7 @@
         </w:rPr>
         <w:t>(</w:t>
       </w:r>
+      <w:proofErr w:type="spellStart"/>
       <w:r>
         <w:rPr>
           <w:rFonts w:ascii="Courier New" w:eastAsia="Times New Roman" w:hAnsi="Courier New" w:cs="Courier New"/>
@@ -6549,6 +7828,7 @@
         </w:rPr>
         <w:t>fd</w:t>
       </w:r>
+      <w:proofErr w:type="spellEnd"/>
       <w:r>
         <w:rPr>
           <w:rFonts w:ascii="Courier New" w:eastAsia="Times New Roman" w:hAnsi="Courier New" w:cs="Courier New"/>
@@ -6683,15 +7963,27 @@
         </w:rPr>
         <w:t>(</w:t>
       </w:r>
-      <w:r>
-        <w:rPr>
-          <w:rFonts w:ascii="Courier New" w:eastAsia="Times New Roman" w:hAnsi="Courier New" w:cs="Courier New"/>
-          <w:color w:val="000000"/>
-          <w:sz w:val="20"/>
-          <w:szCs w:val="20"/>
-          <w:lang w:val="en-US" w:eastAsia="ru-RU"/>
-        </w:rPr>
-        <w:t xml:space="preserve">addr </w:t>
+      <w:proofErr w:type="spellStart"/>
+      <w:r>
+        <w:rPr>
+          <w:rFonts w:ascii="Courier New" w:eastAsia="Times New Roman" w:hAnsi="Courier New" w:cs="Courier New"/>
+          <w:color w:val="000000"/>
+          <w:sz w:val="20"/>
+          <w:szCs w:val="20"/>
+          <w:lang w:val="en-US" w:eastAsia="ru-RU"/>
+        </w:rPr>
+        <w:t>addr</w:t>
+      </w:r>
+      <w:proofErr w:type="spellEnd"/>
+      <w:r>
+        <w:rPr>
+          <w:rFonts w:ascii="Courier New" w:eastAsia="Times New Roman" w:hAnsi="Courier New" w:cs="Courier New"/>
+          <w:color w:val="000000"/>
+          <w:sz w:val="20"/>
+          <w:szCs w:val="20"/>
+          <w:lang w:val="en-US" w:eastAsia="ru-RU"/>
+        </w:rPr>
+        <w:t xml:space="preserve"> </w:t>
       </w:r>
       <w:r>
         <w:rPr>
@@ -6829,8 +8121,20 @@
           <w:szCs w:val="20"/>
           <w:lang w:val="en-US" w:eastAsia="ru-RU"/>
         </w:rPr>
-        <w:t xml:space="preserve">        perror</w:t>
-      </w:r>
+        <w:t xml:space="preserve">        </w:t>
+      </w:r>
+      <w:proofErr w:type="spellStart"/>
+      <w:r>
+        <w:rPr>
+          <w:rFonts w:ascii="Courier New" w:eastAsia="Times New Roman" w:hAnsi="Courier New" w:cs="Courier New"/>
+          <w:color w:val="000000"/>
+          <w:sz w:val="20"/>
+          <w:szCs w:val="20"/>
+          <w:lang w:val="en-US" w:eastAsia="ru-RU"/>
+        </w:rPr>
+        <w:t>perror</w:t>
+      </w:r>
+      <w:proofErr w:type="spellEnd"/>
       <w:r>
         <w:rPr>
           <w:rFonts w:ascii="Courier New" w:eastAsia="Times New Roman" w:hAnsi="Courier New" w:cs="Courier New"/>
@@ -6851,7 +8155,29 @@
           <w:szCs w:val="20"/>
           <w:lang w:val="en-US" w:eastAsia="ru-RU"/>
         </w:rPr>
-        <w:t>"shmat"</w:t>
+        <w:t>"</w:t>
+      </w:r>
+      <w:proofErr w:type="spellStart"/>
+      <w:r>
+        <w:rPr>
+          <w:rFonts w:ascii="Courier New" w:eastAsia="Times New Roman" w:hAnsi="Courier New" w:cs="Courier New"/>
+          <w:color w:val="808080"/>
+          <w:sz w:val="20"/>
+          <w:szCs w:val="20"/>
+          <w:lang w:val="en-US" w:eastAsia="ru-RU"/>
+        </w:rPr>
+        <w:t>shmat</w:t>
+      </w:r>
+      <w:proofErr w:type="spellEnd"/>
+      <w:r>
+        <w:rPr>
+          <w:rFonts w:ascii="Courier New" w:eastAsia="Times New Roman" w:hAnsi="Courier New" w:cs="Courier New"/>
+          <w:color w:val="808080"/>
+          <w:sz w:val="20"/>
+          <w:szCs w:val="20"/>
+          <w:lang w:val="en-US" w:eastAsia="ru-RU"/>
+        </w:rPr>
+        <w:t>"</w:t>
       </w:r>
       <w:r>
         <w:rPr>
@@ -6889,6 +8215,8 @@
         </w:rPr>
         <w:t xml:space="preserve">        </w:t>
       </w:r>
+      <w:proofErr w:type="spellStart"/>
+      <w:proofErr w:type="gramStart"/>
       <w:r>
         <w:rPr>
           <w:rFonts w:ascii="Courier New" w:eastAsia="Times New Roman" w:hAnsi="Courier New" w:cs="Courier New"/>
@@ -6899,6 +8227,7 @@
         </w:rPr>
         <w:t>exit</w:t>
       </w:r>
+      <w:proofErr w:type="spellEnd"/>
       <w:r>
         <w:rPr>
           <w:rFonts w:ascii="Courier New" w:eastAsia="Times New Roman" w:hAnsi="Courier New" w:cs="Courier New"/>
@@ -6911,6 +8240,7 @@
         </w:rPr>
         <w:t>(</w:t>
       </w:r>
+      <w:proofErr w:type="gramEnd"/>
       <w:r>
         <w:rPr>
           <w:rFonts w:ascii="Courier New" w:eastAsia="Times New Roman" w:hAnsi="Courier New" w:cs="Courier New"/>
@@ -7001,7 +8331,29 @@
           <w:szCs w:val="20"/>
           <w:lang w:eastAsia="ru-RU"/>
         </w:rPr>
-        <w:t>//Если получилось подключить, он записывает туда "Hello"</w:t>
+        <w:t>//Если получилось подключить, он записывает туда "</w:t>
+      </w:r>
+      <w:proofErr w:type="spellStart"/>
+      <w:r>
+        <w:rPr>
+          <w:rFonts w:ascii="Courier New" w:eastAsia="Times New Roman" w:hAnsi="Courier New" w:cs="Courier New"/>
+          <w:color w:val="008000"/>
+          <w:sz w:val="20"/>
+          <w:szCs w:val="20"/>
+          <w:lang w:eastAsia="ru-RU"/>
+        </w:rPr>
+        <w:t>Hello</w:t>
+      </w:r>
+      <w:proofErr w:type="spellEnd"/>
+      <w:r>
+        <w:rPr>
+          <w:rFonts w:ascii="Courier New" w:eastAsia="Times New Roman" w:hAnsi="Courier New" w:cs="Courier New"/>
+          <w:color w:val="008000"/>
+          <w:sz w:val="20"/>
+          <w:szCs w:val="20"/>
+          <w:lang w:eastAsia="ru-RU"/>
+        </w:rPr>
+        <w:t>"</w:t>
       </w:r>
     </w:p>
     <w:p>
@@ -7025,8 +8377,21 @@
           <w:szCs w:val="20"/>
           <w:lang w:eastAsia="ru-RU"/>
         </w:rPr>
-        <w:t xml:space="preserve">    strcpy</w:t>
-      </w:r>
+        <w:t xml:space="preserve">    </w:t>
+      </w:r>
+      <w:proofErr w:type="spellStart"/>
+      <w:proofErr w:type="gramStart"/>
+      <w:r>
+        <w:rPr>
+          <w:rFonts w:ascii="Courier New" w:eastAsia="Times New Roman" w:hAnsi="Courier New" w:cs="Courier New"/>
+          <w:color w:val="000000"/>
+          <w:sz w:val="20"/>
+          <w:szCs w:val="20"/>
+          <w:lang w:eastAsia="ru-RU"/>
+        </w:rPr>
+        <w:t>strcpy</w:t>
+      </w:r>
+      <w:proofErr w:type="spellEnd"/>
       <w:r>
         <w:rPr>
           <w:rFonts w:ascii="Courier New" w:eastAsia="Times New Roman" w:hAnsi="Courier New" w:cs="Courier New"/>
@@ -7039,6 +8404,8 @@
         </w:rPr>
         <w:t>(</w:t>
       </w:r>
+      <w:proofErr w:type="spellStart"/>
+      <w:proofErr w:type="gramEnd"/>
       <w:r>
         <w:rPr>
           <w:rFonts w:ascii="Courier New" w:eastAsia="Times New Roman" w:hAnsi="Courier New" w:cs="Courier New"/>
@@ -7049,6 +8416,7 @@
         </w:rPr>
         <w:t>addr</w:t>
       </w:r>
+      <w:proofErr w:type="spellEnd"/>
       <w:r>
         <w:rPr>
           <w:rFonts w:ascii="Courier New" w:eastAsia="Times New Roman" w:hAnsi="Courier New" w:cs="Courier New"/>
@@ -7079,7 +8447,29 @@
           <w:szCs w:val="20"/>
           <w:lang w:eastAsia="ru-RU"/>
         </w:rPr>
-        <w:t>"Hello"</w:t>
+        <w:t>"</w:t>
+      </w:r>
+      <w:proofErr w:type="spellStart"/>
+      <w:r>
+        <w:rPr>
+          <w:rFonts w:ascii="Courier New" w:eastAsia="Times New Roman" w:hAnsi="Courier New" w:cs="Courier New"/>
+          <w:color w:val="808080"/>
+          <w:sz w:val="20"/>
+          <w:szCs w:val="20"/>
+          <w:lang w:eastAsia="ru-RU"/>
+        </w:rPr>
+        <w:t>Hello</w:t>
+      </w:r>
+      <w:proofErr w:type="spellEnd"/>
+      <w:r>
+        <w:rPr>
+          <w:rFonts w:ascii="Courier New" w:eastAsia="Times New Roman" w:hAnsi="Courier New" w:cs="Courier New"/>
+          <w:color w:val="808080"/>
+          <w:sz w:val="20"/>
+          <w:szCs w:val="20"/>
+          <w:lang w:eastAsia="ru-RU"/>
+        </w:rPr>
+        <w:t>"</w:t>
       </w:r>
       <w:r>
         <w:rPr>
@@ -7185,6 +8575,7 @@
         </w:rPr>
         <w:t>(</w:t>
       </w:r>
+      <w:proofErr w:type="spellStart"/>
       <w:r>
         <w:rPr>
           <w:rFonts w:ascii="Courier New" w:eastAsia="Times New Roman" w:hAnsi="Courier New" w:cs="Courier New"/>
@@ -7195,6 +8586,7 @@
         </w:rPr>
         <w:t>shmdt</w:t>
       </w:r>
+      <w:proofErr w:type="spellEnd"/>
       <w:r>
         <w:rPr>
           <w:rFonts w:ascii="Courier New" w:eastAsia="Times New Roman" w:hAnsi="Courier New" w:cs="Courier New"/>
@@ -7207,6 +8599,7 @@
         </w:rPr>
         <w:t>(</w:t>
       </w:r>
+      <w:proofErr w:type="spellStart"/>
       <w:r>
         <w:rPr>
           <w:rFonts w:ascii="Courier New" w:eastAsia="Times New Roman" w:hAnsi="Courier New" w:cs="Courier New"/>
@@ -7217,6 +8610,7 @@
         </w:rPr>
         <w:t>addr</w:t>
       </w:r>
+      <w:proofErr w:type="spellEnd"/>
       <w:r>
         <w:rPr>
           <w:rFonts w:ascii="Courier New" w:eastAsia="Times New Roman" w:hAnsi="Courier New" w:cs="Courier New"/>
@@ -7273,8 +8667,20 @@
           <w:szCs w:val="20"/>
           <w:lang w:val="en-US" w:eastAsia="ru-RU"/>
         </w:rPr>
-        <w:t xml:space="preserve">        perror</w:t>
-      </w:r>
+        <w:t xml:space="preserve">        </w:t>
+      </w:r>
+      <w:proofErr w:type="spellStart"/>
+      <w:r>
+        <w:rPr>
+          <w:rFonts w:ascii="Courier New" w:eastAsia="Times New Roman" w:hAnsi="Courier New" w:cs="Courier New"/>
+          <w:color w:val="000000"/>
+          <w:sz w:val="20"/>
+          <w:szCs w:val="20"/>
+          <w:lang w:val="en-US" w:eastAsia="ru-RU"/>
+        </w:rPr>
+        <w:t>perror</w:t>
+      </w:r>
+      <w:proofErr w:type="spellEnd"/>
       <w:r>
         <w:rPr>
           <w:rFonts w:ascii="Courier New" w:eastAsia="Times New Roman" w:hAnsi="Courier New" w:cs="Courier New"/>
@@ -7295,7 +8701,29 @@
           <w:szCs w:val="20"/>
           <w:lang w:val="en-US" w:eastAsia="ru-RU"/>
         </w:rPr>
-        <w:t>"shmdt"</w:t>
+        <w:t>"</w:t>
+      </w:r>
+      <w:proofErr w:type="spellStart"/>
+      <w:r>
+        <w:rPr>
+          <w:rFonts w:ascii="Courier New" w:eastAsia="Times New Roman" w:hAnsi="Courier New" w:cs="Courier New"/>
+          <w:color w:val="808080"/>
+          <w:sz w:val="20"/>
+          <w:szCs w:val="20"/>
+          <w:lang w:val="en-US" w:eastAsia="ru-RU"/>
+        </w:rPr>
+        <w:t>shmdt</w:t>
+      </w:r>
+      <w:proofErr w:type="spellEnd"/>
+      <w:r>
+        <w:rPr>
+          <w:rFonts w:ascii="Courier New" w:eastAsia="Times New Roman" w:hAnsi="Courier New" w:cs="Courier New"/>
+          <w:color w:val="808080"/>
+          <w:sz w:val="20"/>
+          <w:szCs w:val="20"/>
+          <w:lang w:val="en-US" w:eastAsia="ru-RU"/>
+        </w:rPr>
+        <w:t>"</w:t>
       </w:r>
       <w:r>
         <w:rPr>
@@ -7320,7 +8748,7 @@
           <w:color w:val="000000"/>
           <w:sz w:val="20"/>
           <w:szCs w:val="20"/>
-          <w:lang w:eastAsia="ru-RU"/>
+          <w:lang w:val="en-US" w:eastAsia="ru-RU"/>
         </w:rPr>
       </w:pPr>
       <w:r>
@@ -7341,7 +8769,7 @@
           <w:color w:val="0000FF"/>
           <w:sz w:val="20"/>
           <w:szCs w:val="20"/>
-          <w:lang w:eastAsia="ru-RU"/>
+          <w:lang w:val="en-US" w:eastAsia="ru-RU"/>
         </w:rPr>
         <w:t>return</w:t>
       </w:r>
@@ -7351,7 +8779,7 @@
           <w:color w:val="000000"/>
           <w:sz w:val="20"/>
           <w:szCs w:val="20"/>
-          <w:lang w:eastAsia="ru-RU"/>
+          <w:lang w:val="en-US" w:eastAsia="ru-RU"/>
         </w:rPr>
         <w:t xml:space="preserve"> </w:t>
       </w:r>
@@ -7361,7 +8789,7 @@
           <w:color w:val="FF8000"/>
           <w:sz w:val="20"/>
           <w:szCs w:val="20"/>
-          <w:lang w:eastAsia="ru-RU"/>
+          <w:lang w:val="en-US" w:eastAsia="ru-RU"/>
         </w:rPr>
         <w:t>0</w:t>
       </w:r>
@@ -7373,7 +8801,7 @@
           <w:color w:val="000080"/>
           <w:sz w:val="20"/>
           <w:szCs w:val="20"/>
-          <w:lang w:eastAsia="ru-RU"/>
+          <w:lang w:val="en-US" w:eastAsia="ru-RU"/>
         </w:rPr>
         <w:t>;</w:t>
       </w:r>
@@ -7387,18 +8815,18 @@
           <w:rFonts w:eastAsia="Times New Roman" w:cs="Times New Roman"/>
           <w:sz w:val="24"/>
           <w:szCs w:val="24"/>
-          <w:lang w:eastAsia="ru-RU"/>
-        </w:rPr>
-      </w:pPr>
-      <w:r>
-        <w:rPr>
-          <w:rFonts w:ascii="Courier New" w:eastAsia="Times New Roman" w:hAnsi="Courier New" w:cs="Courier New"/>
-          <w:b/>
-          <w:bCs/>
-          <w:color w:val="000080"/>
-          <w:sz w:val="20"/>
-          <w:szCs w:val="20"/>
-          <w:lang w:eastAsia="ru-RU"/>
+          <w:lang w:val="en-US" w:eastAsia="ru-RU"/>
+        </w:rPr>
+      </w:pPr>
+      <w:r>
+        <w:rPr>
+          <w:rFonts w:ascii="Courier New" w:eastAsia="Times New Roman" w:hAnsi="Courier New" w:cs="Courier New"/>
+          <w:b/>
+          <w:bCs/>
+          <w:color w:val="000080"/>
+          <w:sz w:val="20"/>
+          <w:szCs w:val="20"/>
+          <w:lang w:val="en-US" w:eastAsia="ru-RU"/>
         </w:rPr>
         <w:t>}</w:t>
       </w:r>
@@ -7460,6 +8888,8 @@
         </w:rPr>
         <w:t>*</w:t>
       </w:r>
+      <w:proofErr w:type="spellStart"/>
+      <w:proofErr w:type="gramStart"/>
       <w:r>
         <w:rPr>
           <w:rFonts w:ascii="Courier New" w:eastAsia="Times New Roman" w:hAnsi="Courier New" w:cs="Courier New"/>
@@ -7470,6 +8900,7 @@
         </w:rPr>
         <w:t>shmat</w:t>
       </w:r>
+      <w:proofErr w:type="spellEnd"/>
       <w:r>
         <w:rPr>
           <w:rFonts w:ascii="Courier New" w:eastAsia="Times New Roman" w:hAnsi="Courier New" w:cs="Courier New"/>
@@ -7482,6 +8913,7 @@
         </w:rPr>
         <w:t>(</w:t>
       </w:r>
+      <w:proofErr w:type="gramEnd"/>
       <w:r>
         <w:rPr>
           <w:rFonts w:ascii="Courier New" w:eastAsia="Times New Roman" w:hAnsi="Courier New" w:cs="Courier New"/>
@@ -7502,8 +8934,21 @@
           <w:u w:val="single"/>
           <w:lang w:val="en-US" w:eastAsia="ru-RU"/>
         </w:rPr>
-        <w:t xml:space="preserve"> shmid</w:t>
-      </w:r>
+        <w:t xml:space="preserve"> </w:t>
+      </w:r>
+      <w:proofErr w:type="spellStart"/>
+      <w:r>
+        <w:rPr>
+          <w:rFonts w:ascii="Courier New" w:eastAsia="Times New Roman" w:hAnsi="Courier New" w:cs="Courier New"/>
+          <w:color w:val="000000"/>
+          <w:sz w:val="20"/>
+          <w:szCs w:val="20"/>
+          <w:u w:val="single"/>
+          <w:lang w:val="en-US" w:eastAsia="ru-RU"/>
+        </w:rPr>
+        <w:t>shmid</w:t>
+      </w:r>
+      <w:proofErr w:type="spellEnd"/>
       <w:r>
         <w:rPr>
           <w:rFonts w:ascii="Courier New" w:eastAsia="Times New Roman" w:hAnsi="Courier New" w:cs="Courier New"/>
@@ -7583,6 +9028,7 @@
         </w:rPr>
         <w:t>*</w:t>
       </w:r>
+      <w:proofErr w:type="spellStart"/>
       <w:r>
         <w:rPr>
           <w:rFonts w:ascii="Courier New" w:eastAsia="Times New Roman" w:hAnsi="Courier New" w:cs="Courier New"/>
@@ -7594,6 +9040,7 @@
         </w:rPr>
         <w:t>shmaddr</w:t>
       </w:r>
+      <w:proofErr w:type="spellEnd"/>
       <w:r>
         <w:rPr>
           <w:rFonts w:ascii="Courier New" w:eastAsia="Times New Roman" w:hAnsi="Courier New" w:cs="Courier New"/>
@@ -7634,8 +9081,20 @@
           <w:szCs w:val="20"/>
           <w:lang w:val="en-US" w:eastAsia="ru-RU"/>
         </w:rPr>
-        <w:t xml:space="preserve"> shmflg</w:t>
-      </w:r>
+        <w:t xml:space="preserve"> </w:t>
+      </w:r>
+      <w:proofErr w:type="spellStart"/>
+      <w:r>
+        <w:rPr>
+          <w:rFonts w:ascii="Courier New" w:eastAsia="Times New Roman" w:hAnsi="Courier New" w:cs="Courier New"/>
+          <w:color w:val="000000"/>
+          <w:sz w:val="20"/>
+          <w:szCs w:val="20"/>
+          <w:lang w:val="en-US" w:eastAsia="ru-RU"/>
+        </w:rPr>
+        <w:t>shmflg</w:t>
+      </w:r>
+      <w:proofErr w:type="spellEnd"/>
       <w:r>
         <w:rPr>
           <w:rFonts w:ascii="Courier New" w:eastAsia="Times New Roman" w:hAnsi="Courier New" w:cs="Courier New"/>
@@ -7702,11 +9161,19 @@
         <w:lastRenderedPageBreak/>
         <w:t xml:space="preserve">В системе на </w:t>
       </w:r>
-      <w:r>
-        <w:rPr>
-          <w:lang w:eastAsia="ru-RU"/>
-        </w:rPr>
-        <w:t>(?Разделённых сегментах?)</w:t>
+      <w:proofErr w:type="gramStart"/>
+      <w:r>
+        <w:rPr>
+          <w:lang w:eastAsia="ru-RU"/>
+        </w:rPr>
+        <w:t>(?Разделённых</w:t>
+      </w:r>
+      <w:proofErr w:type="gramEnd"/>
+      <w:r>
+        <w:rPr>
+          <w:lang w:eastAsia="ru-RU"/>
+        </w:rPr>
+        <w:t xml:space="preserve"> сегментах?)</w:t>
       </w:r>
       <w:r>
         <w:rPr>
@@ -9560,7 +11027,7 @@
 </file>
 
 <file path=customXml/itemProps1.xml><?xml version="1.0" encoding="utf-8"?>
-<ds:datastoreItem xmlns:ds="http://schemas.openxmlformats.org/officeDocument/2006/customXml" ds:itemID="{15CB0252-87AE-4F07-86DC-1415126520BC}">
+<ds:datastoreItem xmlns:ds="http://schemas.openxmlformats.org/officeDocument/2006/customXml" ds:itemID="{620D39C8-9F71-428F-A421-CEEDAEF3930F}">
   <ds:schemaRefs>
     <ds:schemaRef ds:uri="http://schemas.openxmlformats.org/officeDocument/2006/bibliography"/>
   </ds:schemaRefs>

</xml_diff>